<commit_message>
bug fix in g_code Visualiser and Started on  g code to point cloud
The basic bugs were fixed inside the you could visualise that result from movements in the Z axes which I was unaware off as well as removing the initial start and end lines of the print which resulted in the large lines of the sides. Basic work has been done into the G chord to point cloud program as initial inspection of the data was needed. Notable also been added to journal
</commit_message>
<xml_diff>
--- a/current work/honner  project progress.docx
+++ b/current work/honner  project progress.docx
@@ -1044,8 +1044,343 @@
           <w:lang w:val="en-US"/>
         </w:rPr>
       </w:pPr>
+    </w:p>
+    <w:p>
+      <w:pPr>
+        <w:rPr>
+          <w:color w:val="5B9BD5" w:themeColor="accent5"/>
+          <w:lang w:val="en-US"/>
+        </w:rPr>
+      </w:pPr>
+    </w:p>
+    <w:p>
+      <w:pPr>
+        <w:rPr>
+          <w:color w:val="5B9BD5" w:themeColor="accent5"/>
+          <w:lang w:val="en-US"/>
+        </w:rPr>
+      </w:pPr>
+    </w:p>
+    <w:p>
+      <w:pPr>
+        <w:rPr>
+          <w:color w:val="5B9BD5" w:themeColor="accent5"/>
+          <w:lang w:val="en-US"/>
+        </w:rPr>
+      </w:pPr>
+    </w:p>
+    <w:p>
+      <w:pPr>
+        <w:rPr>
+          <w:color w:val="5B9BD5" w:themeColor="accent5"/>
+          <w:lang w:val="en-US"/>
+        </w:rPr>
+      </w:pPr>
+    </w:p>
+    <w:p>
+      <w:pPr>
+        <w:rPr>
+          <w:color w:val="5B9BD5" w:themeColor="accent5"/>
+          <w:lang w:val="en-US"/>
+        </w:rPr>
+      </w:pPr>
+    </w:p>
+    <w:p>
+      <w:pPr>
+        <w:rPr>
+          <w:color w:val="000000" w:themeColor="text1"/>
+          <w:lang w:val="en-US"/>
+        </w:rPr>
+      </w:pPr>
+      <w:r>
+        <w:rPr>
+          <w:color w:val="000000" w:themeColor="text1"/>
+          <w:lang w:val="en-US"/>
+        </w:rPr>
+        <w:lastRenderedPageBreak/>
+        <w:t>26/01</w:t>
+      </w:r>
+    </w:p>
+    <w:p>
+      <w:pPr>
+        <w:rPr>
+          <w:color w:val="5B9BD5" w:themeColor="accent5"/>
+          <w:lang w:val="en-US"/>
+        </w:rPr>
+      </w:pPr>
+    </w:p>
+    <w:p>
+      <w:pPr>
+        <w:rPr>
+          <w:color w:val="5B9BD5" w:themeColor="accent5"/>
+          <w:lang w:val="en-US"/>
+        </w:rPr>
+      </w:pPr>
+    </w:p>
+    <w:p>
+      <w:pPr>
+        <w:rPr>
+          <w:color w:val="000000" w:themeColor="text1"/>
+          <w:lang w:val="en-US"/>
+        </w:rPr>
+      </w:pPr>
+      <w:r>
+        <w:rPr>
+          <w:color w:val="000000" w:themeColor="text1"/>
+          <w:lang w:val="en-US"/>
+        </w:rPr>
+        <w:t xml:space="preserve">For today I decided to focus on the principle of creating a point cloud from the decode by myself this reduces dependency on external libraries that may have negative influences than not aware of. </w:t>
+      </w:r>
+    </w:p>
+    <w:p>
+      <w:pPr>
+        <w:rPr>
+          <w:color w:val="000000" w:themeColor="text1"/>
+          <w:lang w:val="en-US"/>
+        </w:rPr>
+      </w:pPr>
+      <w:r>
+        <w:rPr>
+          <w:color w:val="000000" w:themeColor="text1"/>
+          <w:lang w:val="en-US"/>
+        </w:rPr>
+        <w:t xml:space="preserve">I then created a program that </w:t>
+      </w:r>
+      <w:proofErr w:type="gramStart"/>
+      <w:r>
+        <w:rPr>
+          <w:color w:val="000000" w:themeColor="text1"/>
+          <w:lang w:val="en-US"/>
+        </w:rPr>
+        <w:t>is capable of measuring</w:t>
+      </w:r>
+      <w:proofErr w:type="gramEnd"/>
+      <w:r>
+        <w:rPr>
+          <w:color w:val="000000" w:themeColor="text1"/>
+          <w:lang w:val="en-US"/>
+        </w:rPr>
+        <w:t xml:space="preserve"> two points to determine what the smallest distance of movement is conducted in the bar test this distance was.</w:t>
+      </w:r>
+      <w:r>
+        <w:rPr>
+          <w:color w:val="000000" w:themeColor="text1"/>
+          <w:lang w:val="en-US"/>
+        </w:rPr>
+        <w:t xml:space="preserve"> </w:t>
+      </w:r>
+    </w:p>
+    <w:p>
+      <w:pPr>
+        <w:rPr>
+          <w:color w:val="5B9BD5" w:themeColor="accent5"/>
+          <w:lang w:val="en-US"/>
+        </w:rPr>
+      </w:pPr>
+      <w:r>
+        <w:rPr>
+          <w:color w:val="000000" w:themeColor="text1"/>
+          <w:lang w:val="en-US"/>
+        </w:rPr>
+        <w:t xml:space="preserve">The result was </w:t>
+      </w:r>
+      <w:r>
+        <w:rPr>
+          <w:color w:val="5B9BD5" w:themeColor="accent5"/>
+          <w:lang w:val="en-US"/>
+        </w:rPr>
+        <w:t>0.016031219541872845</w:t>
+      </w:r>
+      <w:r>
+        <w:rPr>
+          <w:color w:val="5B9BD5" w:themeColor="accent5"/>
+          <w:lang w:val="en-US"/>
+        </w:rPr>
+        <w:t>mm on one of the curves at the end of the bar</w:t>
+      </w:r>
       <w:bookmarkStart w:id="0" w:name="_GoBack"/>
       <w:bookmarkEnd w:id="0"/>
+    </w:p>
+    <w:p>
+      <w:pPr>
+        <w:rPr>
+          <w:color w:val="000000" w:themeColor="text1"/>
+          <w:lang w:val="en-US"/>
+        </w:rPr>
+      </w:pPr>
+    </w:p>
+    <w:p>
+      <w:pPr>
+        <w:rPr>
+          <w:color w:val="000000" w:themeColor="text1"/>
+          <w:lang w:val="en-US"/>
+        </w:rPr>
+      </w:pPr>
+    </w:p>
+    <w:p>
+      <w:pPr>
+        <w:rPr>
+          <w:color w:val="000000" w:themeColor="text1"/>
+          <w:lang w:val="en-US"/>
+        </w:rPr>
+      </w:pPr>
+      <w:r>
+        <w:rPr>
+          <w:color w:val="000000" w:themeColor="text1"/>
+          <w:lang w:val="en-US"/>
+        </w:rPr>
+        <w:t xml:space="preserve">As well as fixing some minor bugs in the code to do with dealing with situations whereby the printer would be simply moving in the Z axes resulting in invisible line that not present in my 2-D representation of the G code. </w:t>
+      </w:r>
+    </w:p>
+    <w:p>
+      <w:pPr>
+        <w:rPr>
+          <w:color w:val="000000" w:themeColor="text1"/>
+          <w:lang w:val="en-US"/>
+        </w:rPr>
+      </w:pPr>
+      <w:r>
+        <w:rPr>
+          <w:color w:val="000000" w:themeColor="text1"/>
+          <w:lang w:val="en-US"/>
+        </w:rPr>
+        <w:t xml:space="preserve">My plan is for the sequel to point cloud program is the court will simply take every line and move along said line recording the points present on that line at 1 mm intervals if the line as below as to be smaller than 1 mm it will simply take the start and </w:t>
+      </w:r>
+      <w:proofErr w:type="gramStart"/>
+      <w:r>
+        <w:rPr>
+          <w:color w:val="000000" w:themeColor="text1"/>
+          <w:lang w:val="en-US"/>
+        </w:rPr>
+        <w:t>end point</w:t>
+      </w:r>
+      <w:proofErr w:type="gramEnd"/>
+      <w:r>
+        <w:rPr>
+          <w:color w:val="000000" w:themeColor="text1"/>
+          <w:lang w:val="en-US"/>
+        </w:rPr>
+        <w:t xml:space="preserve"> and save them points. This could still need to be implemented and it could prove that a smaller interval sampling is needed when looking along the line.</w:t>
+      </w:r>
+      <w:r>
+        <w:rPr>
+          <w:color w:val="000000" w:themeColor="text1"/>
+          <w:lang w:val="en-US"/>
+        </w:rPr>
+        <w:t xml:space="preserve"> </w:t>
+      </w:r>
+    </w:p>
+    <w:p>
+      <w:pPr>
+        <w:rPr>
+          <w:color w:val="5B9BD5" w:themeColor="accent5"/>
+          <w:lang w:val="en-US"/>
+        </w:rPr>
+      </w:pPr>
+    </w:p>
+    <w:p>
+      <w:pPr>
+        <w:rPr>
+          <w:color w:val="5B9BD5" w:themeColor="accent5"/>
+          <w:lang w:val="en-US"/>
+        </w:rPr>
+      </w:pPr>
+    </w:p>
+    <w:p>
+      <w:pPr>
+        <w:rPr>
+          <w:color w:val="5B9BD5" w:themeColor="accent5"/>
+          <w:lang w:val="en-US"/>
+        </w:rPr>
+      </w:pPr>
+    </w:p>
+    <w:p>
+      <w:pPr>
+        <w:rPr>
+          <w:color w:val="5B9BD5" w:themeColor="accent5"/>
+          <w:lang w:val="en-US"/>
+        </w:rPr>
+      </w:pPr>
+    </w:p>
+    <w:p>
+      <w:pPr>
+        <w:rPr>
+          <w:color w:val="5B9BD5" w:themeColor="accent5"/>
+          <w:lang w:val="en-US"/>
+        </w:rPr>
+      </w:pPr>
+    </w:p>
+    <w:p>
+      <w:pPr>
+        <w:rPr>
+          <w:color w:val="5B9BD5" w:themeColor="accent5"/>
+          <w:lang w:val="en-US"/>
+        </w:rPr>
+      </w:pPr>
+    </w:p>
+    <w:p>
+      <w:pPr>
+        <w:rPr>
+          <w:color w:val="5B9BD5" w:themeColor="accent5"/>
+          <w:lang w:val="en-US"/>
+        </w:rPr>
+      </w:pPr>
+    </w:p>
+    <w:p>
+      <w:pPr>
+        <w:rPr>
+          <w:color w:val="5B9BD5" w:themeColor="accent5"/>
+          <w:lang w:val="en-US"/>
+        </w:rPr>
+      </w:pPr>
+    </w:p>
+    <w:p>
+      <w:pPr>
+        <w:rPr>
+          <w:color w:val="5B9BD5" w:themeColor="accent5"/>
+          <w:lang w:val="en-US"/>
+        </w:rPr>
+      </w:pPr>
+    </w:p>
+    <w:p>
+      <w:pPr>
+        <w:rPr>
+          <w:color w:val="5B9BD5" w:themeColor="accent5"/>
+          <w:lang w:val="en-US"/>
+        </w:rPr>
+      </w:pPr>
+    </w:p>
+    <w:p>
+      <w:pPr>
+        <w:rPr>
+          <w:color w:val="5B9BD5" w:themeColor="accent5"/>
+          <w:lang w:val="en-US"/>
+        </w:rPr>
+      </w:pPr>
+    </w:p>
+    <w:p>
+      <w:pPr>
+        <w:rPr>
+          <w:color w:val="5B9BD5" w:themeColor="accent5"/>
+          <w:lang w:val="en-US"/>
+        </w:rPr>
+      </w:pPr>
+    </w:p>
+    <w:p>
+      <w:pPr>
+        <w:rPr>
+          <w:color w:val="5B9BD5" w:themeColor="accent5"/>
+          <w:lang w:val="en-US"/>
+        </w:rPr>
+      </w:pPr>
+    </w:p>
+    <w:p>
+      <w:pPr>
+        <w:rPr>
+          <w:color w:val="5B9BD5" w:themeColor="accent5"/>
+          <w:lang w:val="en-US"/>
+        </w:rPr>
+      </w:pPr>
     </w:p>
     <w:sectPr>
       <w:pgSz w:w="11906" w:h="16838"/>

</xml_diff>

<commit_message>
bug fix and proceses on g code to cloud
Improvements were made to the how I look between two points to generate a point cloud. And cord was also added that included a simple gripping function of will further work is needed on this function
</commit_message>
<xml_diff>
--- a/current work/honner  project progress.docx
+++ b/current work/honner  project progress.docx
@@ -1601,32 +1601,218 @@
           <w:lang w:val="en-US"/>
         </w:rPr>
       </w:pPr>
-    </w:p>
-    <w:p>
-      <w:pPr>
-        <w:rPr>
-          <w:color w:val="5B9BD5" w:themeColor="accent5"/>
-          <w:lang w:val="en-US"/>
-        </w:rPr>
-      </w:pPr>
-    </w:p>
-    <w:p>
-      <w:pPr>
-        <w:rPr>
-          <w:color w:val="5B9BD5" w:themeColor="accent5"/>
-          <w:lang w:val="en-US"/>
-        </w:rPr>
-      </w:pPr>
-    </w:p>
-    <w:p>
-      <w:pPr>
-        <w:rPr>
-          <w:color w:val="5B9BD5" w:themeColor="accent5"/>
+      <w:r>
+        <w:rPr>
+          <w:color w:val="5B9BD5" w:themeColor="accent5"/>
+          <w:lang w:val="en-US"/>
+        </w:rPr>
+        <w:t>28/1</w:t>
+      </w:r>
+    </w:p>
+    <w:p>
+      <w:pPr>
+        <w:rPr>
+          <w:color w:val="000000" w:themeColor="text1"/>
+          <w:lang w:val="en-US"/>
+        </w:rPr>
+      </w:pPr>
+      <w:proofErr w:type="gramStart"/>
+      <w:r>
+        <w:rPr>
+          <w:color w:val="000000" w:themeColor="text1"/>
+          <w:lang w:val="en-US"/>
+        </w:rPr>
+        <w:t>continuing on</w:t>
+      </w:r>
+      <w:proofErr w:type="gramEnd"/>
+      <w:r>
+        <w:rPr>
+          <w:color w:val="000000" w:themeColor="text1"/>
+          <w:lang w:val="en-US"/>
+        </w:rPr>
+        <w:t xml:space="preserve"> from yesterday’s worker program was created the isolated individual groups of points this truth proved to be a very difficult task as firstly the program initially performed a surgeon said a certain radius but defining the exact radius prove problematic. So instead I’m using the </w:t>
+      </w:r>
+      <w:proofErr w:type="spellStart"/>
+      <w:r>
+        <w:rPr>
+          <w:color w:val="000000" w:themeColor="text1"/>
+          <w:lang w:val="en-US"/>
+        </w:rPr>
+        <w:t>Matlab</w:t>
+      </w:r>
+      <w:proofErr w:type="spellEnd"/>
+      <w:r>
+        <w:rPr>
+          <w:color w:val="000000" w:themeColor="text1"/>
+          <w:lang w:val="en-US"/>
+        </w:rPr>
+        <w:t xml:space="preserve"> plot function to plot all the </w:t>
+      </w:r>
+      <w:proofErr w:type="gramStart"/>
+      <w:r>
+        <w:rPr>
+          <w:color w:val="000000" w:themeColor="text1"/>
+          <w:lang w:val="en-US"/>
+        </w:rPr>
+        <w:t>points</w:t>
+      </w:r>
+      <w:proofErr w:type="gramEnd"/>
+      <w:r>
+        <w:rPr>
+          <w:color w:val="000000" w:themeColor="text1"/>
+          <w:lang w:val="en-US"/>
+        </w:rPr>
+        <w:t xml:space="preserve"> so I can look at the grid and approximate the position of the problematic points. </w:t>
+      </w:r>
+    </w:p>
+    <w:p>
+      <w:pPr>
+        <w:rPr>
+          <w:color w:val="000000" w:themeColor="text1"/>
+          <w:lang w:val="en-US"/>
+        </w:rPr>
+      </w:pPr>
+    </w:p>
+    <w:p>
+      <w:pPr>
+        <w:rPr>
+          <w:color w:val="000000" w:themeColor="text1"/>
+          <w:lang w:val="en-US"/>
+        </w:rPr>
+      </w:pPr>
+    </w:p>
+    <w:p>
+      <w:pPr>
+        <w:rPr>
+          <w:color w:val="000000" w:themeColor="text1"/>
+          <w:lang w:val="en-US"/>
+        </w:rPr>
+      </w:pPr>
+      <w:r>
+        <w:rPr>
+          <w:color w:val="000000" w:themeColor="text1"/>
+          <w:lang w:val="en-US"/>
+        </w:rPr>
+        <w:t xml:space="preserve">A bug was also discovered in the point generation part of the code whereby the two points defined by the program to search between with previous strategy beating to round down the X1 point roundup next to point proved to be an ineffective solution as it resulted in negative numbers as there were certain lines in the G chord that they quickly became negative so going slightly to the left of the X1 point resulted in huge negative values. </w:t>
+      </w:r>
+    </w:p>
+    <w:p>
+      <w:pPr>
+        <w:rPr>
+          <w:color w:val="000000" w:themeColor="text1"/>
+          <w:lang w:val="en-US"/>
+        </w:rPr>
+      </w:pPr>
+    </w:p>
+    <w:p>
+      <w:pPr>
+        <w:rPr>
+          <w:color w:val="FF0000"/>
+          <w:lang w:val="en-US"/>
+        </w:rPr>
+      </w:pPr>
+      <w:r>
+        <w:rPr>
+          <w:color w:val="FF0000"/>
+          <w:lang w:val="en-US"/>
+        </w:rPr>
+        <w:t>Problem</w:t>
+      </w:r>
+    </w:p>
+    <w:p>
+      <w:pPr>
+        <w:rPr>
+          <w:color w:val="70AD47" w:themeColor="accent6"/>
+          <w:lang w:val="en-US"/>
+        </w:rPr>
+      </w:pPr>
+      <w:r>
+        <w:rPr>
+          <w:color w:val="70AD47" w:themeColor="accent6"/>
+          <w:lang w:val="en-US"/>
+        </w:rPr>
+        <w:t>Solution</w:t>
+      </w:r>
+    </w:p>
+    <w:p>
+      <w:pPr>
+        <w:rPr>
+          <w:color w:val="000000" w:themeColor="text1"/>
+          <w:lang w:val="en-US"/>
+        </w:rPr>
+      </w:pPr>
+    </w:p>
+    <w:p>
+      <w:pPr>
+        <w:rPr>
+          <w:color w:val="FF0000"/>
+          <w:lang w:val="en-US"/>
+        </w:rPr>
+      </w:pPr>
+      <w:r>
+        <w:rPr>
+          <w:color w:val="FF0000"/>
+          <w:lang w:val="en-US"/>
+        </w:rPr>
+        <w:t>Negative positional values were given in the point cloud that I generated</w:t>
+      </w:r>
+    </w:p>
+    <w:p>
+      <w:pPr>
+        <w:rPr>
+          <w:color w:val="000000" w:themeColor="text1"/>
+          <w:lang w:val="en-US"/>
+        </w:rPr>
+      </w:pPr>
+    </w:p>
+    <w:p>
+      <w:pPr>
+        <w:rPr>
+          <w:color w:val="70AD47" w:themeColor="accent6"/>
           <w:lang w:val="en-US"/>
         </w:rPr>
       </w:pPr>
       <w:bookmarkStart w:id="0" w:name="_GoBack"/>
-      <w:bookmarkEnd w:id="0"/>
+      <w:r>
+        <w:rPr>
+          <w:color w:val="70AD47" w:themeColor="accent6"/>
+          <w:lang w:val="en-US"/>
+        </w:rPr>
+        <w:t xml:space="preserve">instead of using a round down strategy for X1 roundup strategy for X2 of while loop was instead used allowed for a simple iteration whereby X1 is increased gradually until it becomes greater than x2 this resulted in no more negative values  </w:t>
+      </w:r>
+    </w:p>
+    <w:bookmarkEnd w:id="0"/>
+    <w:p>
+      <w:pPr>
+        <w:rPr>
+          <w:color w:val="000000" w:themeColor="text1"/>
+          <w:lang w:val="en-US"/>
+        </w:rPr>
+      </w:pPr>
+    </w:p>
+    <w:p>
+      <w:pPr>
+        <w:rPr>
+          <w:color w:val="5B9BD5" w:themeColor="accent5"/>
+          <w:lang w:val="en-US"/>
+        </w:rPr>
+      </w:pPr>
+    </w:p>
+    <w:p>
+      <w:pPr>
+        <w:rPr>
+          <w:color w:val="5B9BD5" w:themeColor="accent5"/>
+          <w:lang w:val="en-US"/>
+        </w:rPr>
+      </w:pPr>
+    </w:p>
+    <w:p>
+      <w:pPr>
+        <w:rPr>
+          <w:color w:val="5B9BD5" w:themeColor="accent5"/>
+          <w:lang w:val="en-US"/>
+        </w:rPr>
+      </w:pPr>
     </w:p>
     <w:p>
       <w:pPr>

</xml_diff>

<commit_message>
Further improvements were made to the G chord to point cloud converter
Modifications were made to the loop that controlled how many samples to take along a line when generating points from decode. An additional filters added in to the code. Re-factoring of recorded advice at this time
</commit_message>
<xml_diff>
--- a/current work/honner  project progress.docx
+++ b/current work/honner  project progress.docx
@@ -1707,6 +1707,147 @@
     <w:p>
       <w:pPr>
         <w:rPr>
+          <w:color w:val="000000" w:themeColor="text1"/>
+          <w:lang w:val="en-US"/>
+        </w:rPr>
+      </w:pPr>
+      <w:r>
+        <w:rPr>
+          <w:color w:val="000000" w:themeColor="text1"/>
+          <w:lang w:val="en-US"/>
+        </w:rPr>
+        <w:t xml:space="preserve">Further modifications to the code were also conducted with the removal of the random points that were caused by a domain while loop in the code that looks along the line to generate points going slightly past the end point due to the fact that while loop only checks for the condition at the start of the loop and any changes to make the variable does not result in an early exit. </w:t>
+      </w:r>
+    </w:p>
+    <w:p>
+      <w:pPr>
+        <w:rPr>
+          <w:color w:val="000000" w:themeColor="text1"/>
+          <w:lang w:val="en-US"/>
+        </w:rPr>
+      </w:pPr>
+    </w:p>
+    <w:p>
+      <w:pPr>
+        <w:rPr>
+          <w:color w:val="000000" w:themeColor="text1"/>
+          <w:lang w:val="en-US"/>
+        </w:rPr>
+      </w:pPr>
+      <w:r>
+        <w:rPr>
+          <w:color w:val="000000" w:themeColor="text1"/>
+          <w:lang w:val="en-US"/>
+        </w:rPr>
+        <w:t xml:space="preserve">A simple filter was also implemented with the same basic principles of the cold start problem whereby the printhead needed moved into the correct position. This solution now also makes the calls are problem redundant and the code are necessary. </w:t>
+      </w:r>
+    </w:p>
+    <w:p>
+      <w:pPr>
+        <w:rPr>
+          <w:color w:val="000000" w:themeColor="text1"/>
+          <w:lang w:val="en-US"/>
+        </w:rPr>
+      </w:pPr>
+    </w:p>
+    <w:p>
+      <w:pPr>
+        <w:rPr>
+          <w:color w:val="000000" w:themeColor="text1"/>
+          <w:lang w:val="en-US"/>
+        </w:rPr>
+      </w:pPr>
+      <w:r>
+        <w:rPr>
+          <w:color w:val="000000" w:themeColor="text1"/>
+          <w:lang w:val="en-US"/>
+        </w:rPr>
+        <w:t xml:space="preserve">At this </w:t>
+      </w:r>
+      <w:proofErr w:type="gramStart"/>
+      <w:r>
+        <w:rPr>
+          <w:color w:val="000000" w:themeColor="text1"/>
+          <w:lang w:val="en-US"/>
+        </w:rPr>
+        <w:t>time</w:t>
+      </w:r>
+      <w:proofErr w:type="gramEnd"/>
+      <w:r>
+        <w:rPr>
+          <w:color w:val="000000" w:themeColor="text1"/>
+          <w:lang w:val="en-US"/>
+        </w:rPr>
+        <w:t xml:space="preserve"> it is considered a good idea to re-design the code into a more manageable format as the current format is full of redundant cord and a bit of spaghetti code which is prove problematic in the future. </w:t>
+      </w:r>
+    </w:p>
+    <w:p>
+      <w:pPr>
+        <w:rPr>
+          <w:color w:val="000000" w:themeColor="text1"/>
+          <w:lang w:val="en-US"/>
+        </w:rPr>
+      </w:pPr>
+      <w:r>
+        <w:rPr>
+          <w:color w:val="000000" w:themeColor="text1"/>
+          <w:lang w:val="en-US"/>
+        </w:rPr>
+        <w:lastRenderedPageBreak/>
+        <w:t xml:space="preserve">At present the code seems to provide a very good conversion from G code into a point cloud in two dimensions work on the three-dimensional point </w:t>
+      </w:r>
+      <w:proofErr w:type="gramStart"/>
+      <w:r>
+        <w:rPr>
+          <w:color w:val="000000" w:themeColor="text1"/>
+          <w:lang w:val="en-US"/>
+        </w:rPr>
+        <w:t>cloud  still</w:t>
+      </w:r>
+      <w:proofErr w:type="gramEnd"/>
+      <w:r>
+        <w:rPr>
+          <w:color w:val="000000" w:themeColor="text1"/>
+          <w:lang w:val="en-US"/>
+        </w:rPr>
+        <w:t xml:space="preserve"> needs to be developed.</w:t>
+      </w:r>
+    </w:p>
+    <w:p>
+      <w:pPr>
+        <w:rPr>
+          <w:color w:val="000000" w:themeColor="text1"/>
+          <w:lang w:val="en-US"/>
+        </w:rPr>
+      </w:pPr>
+    </w:p>
+    <w:p>
+      <w:pPr>
+        <w:rPr>
+          <w:color w:val="000000" w:themeColor="text1"/>
+          <w:lang w:val="en-US"/>
+        </w:rPr>
+      </w:pPr>
+    </w:p>
+    <w:p>
+      <w:pPr>
+        <w:rPr>
+          <w:color w:val="000000" w:themeColor="text1"/>
+          <w:lang w:val="en-US"/>
+        </w:rPr>
+      </w:pPr>
+    </w:p>
+    <w:p>
+      <w:pPr>
+        <w:rPr>
+          <w:color w:val="000000" w:themeColor="text1"/>
+          <w:lang w:val="en-US"/>
+        </w:rPr>
+      </w:pPr>
+    </w:p>
+    <w:p>
+      <w:pPr>
+        <w:rPr>
           <w:color w:val="FF0000"/>
           <w:lang w:val="en-US"/>
         </w:rPr>
@@ -1772,55 +1913,226 @@
           <w:lang w:val="en-US"/>
         </w:rPr>
       </w:pPr>
+      <w:r>
+        <w:rPr>
+          <w:color w:val="70AD47" w:themeColor="accent6"/>
+          <w:lang w:val="en-US"/>
+        </w:rPr>
+        <w:t xml:space="preserve">instead of using a round down strategy for X1 roundup strategy for X2 of while loop was instead used allowed for a simple iteration whereby X1 is increased gradually until it becomes greater than x2 this resulted in no more negative values  </w:t>
+      </w:r>
+    </w:p>
+    <w:p>
+      <w:pPr>
+        <w:rPr>
+          <w:color w:val="000000" w:themeColor="text1"/>
+          <w:lang w:val="en-US"/>
+        </w:rPr>
+      </w:pPr>
+    </w:p>
+    <w:p>
+      <w:pPr>
+        <w:rPr>
+          <w:color w:val="FF0000"/>
+          <w:lang w:val="en-US"/>
+        </w:rPr>
+      </w:pPr>
+      <w:r>
+        <w:rPr>
+          <w:color w:val="FF0000"/>
+          <w:lang w:val="en-US"/>
+        </w:rPr>
+        <w:t xml:space="preserve">The move commands that were present in the G chord would </w:t>
+      </w:r>
+    </w:p>
+    <w:p>
+      <w:pPr>
+        <w:rPr>
+          <w:color w:val="FF0000"/>
+          <w:lang w:val="en-US"/>
+        </w:rPr>
+      </w:pPr>
+      <w:r>
+        <w:rPr>
+          <w:color w:val="FF0000"/>
+          <w:lang w:val="en-US"/>
+        </w:rPr>
+        <w:t xml:space="preserve"> cause the program to include them as part of the model when in fact they were simply the printhead moving to a new location and not actually depositing filament. </w:t>
+      </w:r>
+    </w:p>
+    <w:p>
+      <w:pPr>
+        <w:rPr>
+          <w:color w:val="70AD47" w:themeColor="accent6"/>
+          <w:lang w:val="en-US"/>
+        </w:rPr>
+      </w:pPr>
+    </w:p>
+    <w:p>
+      <w:pPr>
+        <w:rPr>
+          <w:color w:val="70AD47" w:themeColor="accent6"/>
+          <w:lang w:val="en-US"/>
+        </w:rPr>
+      </w:pPr>
+      <w:r>
+        <w:rPr>
+          <w:color w:val="70AD47" w:themeColor="accent6"/>
+          <w:lang w:val="en-US"/>
+        </w:rPr>
+        <w:t xml:space="preserve">A new filter was added that allowed the removal of all move commands while simultaneously preserving the model as they could not simply just be removed but required that the endpoint of </w:t>
+      </w:r>
+      <w:proofErr w:type="spellStart"/>
+      <w:r>
+        <w:rPr>
+          <w:color w:val="70AD47" w:themeColor="accent6"/>
+          <w:lang w:val="en-US"/>
+        </w:rPr>
+        <w:t>of</w:t>
+      </w:r>
+      <w:proofErr w:type="spellEnd"/>
+      <w:r>
+        <w:rPr>
+          <w:color w:val="70AD47" w:themeColor="accent6"/>
+          <w:lang w:val="en-US"/>
+        </w:rPr>
+        <w:t xml:space="preserve"> simple move command still be processed at the start point of a filament deposit.</w:t>
+      </w:r>
+    </w:p>
+    <w:p>
+      <w:pPr>
+        <w:rPr>
+          <w:color w:val="000000" w:themeColor="text1"/>
+          <w:lang w:val="en-US"/>
+        </w:rPr>
+      </w:pPr>
+    </w:p>
+    <w:p>
+      <w:pPr>
+        <w:rPr>
+          <w:color w:val="FF0000"/>
+          <w:lang w:val="en-US"/>
+        </w:rPr>
+      </w:pPr>
+    </w:p>
+    <w:p>
+      <w:pPr>
+        <w:rPr>
+          <w:color w:val="FF0000"/>
+          <w:lang w:val="en-US"/>
+        </w:rPr>
+      </w:pPr>
+      <w:r>
+        <w:rPr>
+          <w:color w:val="FF0000"/>
+          <w:lang w:val="en-US"/>
+        </w:rPr>
+        <w:t xml:space="preserve">Random points being </w:t>
+      </w:r>
+      <w:proofErr w:type="gramStart"/>
+      <w:r>
+        <w:rPr>
+          <w:color w:val="FF0000"/>
+          <w:lang w:val="en-US"/>
+        </w:rPr>
+        <w:t>generated  from</w:t>
+      </w:r>
+      <w:proofErr w:type="gramEnd"/>
+      <w:r>
+        <w:rPr>
+          <w:color w:val="FF0000"/>
+          <w:lang w:val="en-US"/>
+        </w:rPr>
+        <w:t xml:space="preserve"> the conversion of the G chord to the  point cloud</w:t>
+      </w:r>
+    </w:p>
+    <w:p>
+      <w:pPr>
+        <w:rPr>
+          <w:color w:val="70AD47" w:themeColor="accent6"/>
+          <w:lang w:val="en-US"/>
+        </w:rPr>
+      </w:pPr>
+    </w:p>
+    <w:p>
+      <w:pPr>
+        <w:rPr>
+          <w:color w:val="70AD47" w:themeColor="accent6"/>
+          <w:lang w:val="en-US"/>
+        </w:rPr>
+      </w:pPr>
+      <w:r>
+        <w:rPr>
+          <w:color w:val="70AD47" w:themeColor="accent6"/>
+          <w:lang w:val="en-US"/>
+        </w:rPr>
+        <w:t xml:space="preserve">A slight modification into how one </w:t>
+      </w:r>
+      <w:proofErr w:type="spellStart"/>
+      <w:r>
+        <w:rPr>
+          <w:color w:val="70AD47" w:themeColor="accent6"/>
+          <w:lang w:val="en-US"/>
+        </w:rPr>
+        <w:t>one</w:t>
+      </w:r>
+      <w:proofErr w:type="spellEnd"/>
+      <w:r>
+        <w:rPr>
+          <w:color w:val="70AD47" w:themeColor="accent6"/>
+          <w:lang w:val="en-US"/>
+        </w:rPr>
+        <w:t xml:space="preserve"> of the four loops </w:t>
+      </w:r>
+      <w:proofErr w:type="gramStart"/>
+      <w:r>
+        <w:rPr>
+          <w:color w:val="70AD47" w:themeColor="accent6"/>
+          <w:lang w:val="en-US"/>
+        </w:rPr>
+        <w:t>operate</w:t>
+      </w:r>
+      <w:proofErr w:type="gramEnd"/>
+      <w:r>
+        <w:rPr>
+          <w:color w:val="70AD47" w:themeColor="accent6"/>
+          <w:lang w:val="en-US"/>
+        </w:rPr>
+        <w:t xml:space="preserve"> and slight redesign as explained above</w:t>
+      </w:r>
+    </w:p>
+    <w:p>
+      <w:pPr>
+        <w:rPr>
+          <w:color w:val="5B9BD5" w:themeColor="accent5"/>
+          <w:lang w:val="en-US"/>
+        </w:rPr>
+      </w:pPr>
+    </w:p>
+    <w:p>
+      <w:pPr>
+        <w:rPr>
+          <w:color w:val="5B9BD5" w:themeColor="accent5"/>
+          <w:lang w:val="en-US"/>
+        </w:rPr>
+      </w:pPr>
+    </w:p>
+    <w:p>
+      <w:pPr>
+        <w:rPr>
+          <w:color w:val="5B9BD5" w:themeColor="accent5"/>
+          <w:lang w:val="en-US"/>
+        </w:rPr>
+      </w:pPr>
+    </w:p>
+    <w:p>
+      <w:pPr>
+        <w:rPr>
+          <w:color w:val="5B9BD5" w:themeColor="accent5"/>
+          <w:lang w:val="en-US"/>
+        </w:rPr>
+      </w:pPr>
       <w:bookmarkStart w:id="0" w:name="_GoBack"/>
-      <w:r>
-        <w:rPr>
-          <w:color w:val="70AD47" w:themeColor="accent6"/>
-          <w:lang w:val="en-US"/>
-        </w:rPr>
-        <w:t xml:space="preserve">instead of using a round down strategy for X1 roundup strategy for X2 of while loop was instead used allowed for a simple iteration whereby X1 is increased gradually until it becomes greater than x2 this resulted in no more negative values  </w:t>
-      </w:r>
-    </w:p>
-    <w:bookmarkEnd w:id="0"/>
-    <w:p>
-      <w:pPr>
-        <w:rPr>
-          <w:color w:val="000000" w:themeColor="text1"/>
-          <w:lang w:val="en-US"/>
-        </w:rPr>
-      </w:pPr>
-    </w:p>
-    <w:p>
-      <w:pPr>
-        <w:rPr>
-          <w:color w:val="5B9BD5" w:themeColor="accent5"/>
-          <w:lang w:val="en-US"/>
-        </w:rPr>
-      </w:pPr>
-    </w:p>
-    <w:p>
-      <w:pPr>
-        <w:rPr>
-          <w:color w:val="5B9BD5" w:themeColor="accent5"/>
-          <w:lang w:val="en-US"/>
-        </w:rPr>
-      </w:pPr>
-    </w:p>
-    <w:p>
-      <w:pPr>
-        <w:rPr>
-          <w:color w:val="5B9BD5" w:themeColor="accent5"/>
-          <w:lang w:val="en-US"/>
-        </w:rPr>
-      </w:pPr>
-    </w:p>
-    <w:p>
-      <w:pPr>
-        <w:rPr>
-          <w:color w:val="5B9BD5" w:themeColor="accent5"/>
-          <w:lang w:val="en-US"/>
-        </w:rPr>
-      </w:pPr>
+      <w:bookmarkEnd w:id="0"/>
     </w:p>
     <w:p>
       <w:pPr>

</xml_diff>

<commit_message>
Added 3-D graphics added to the point processing and created a new version of G chord to point cloud
More bugs were discovered in the G chord point cloud system which requires further debugging the all emergency to perform significantly better the new version which needs dissected. And the open3d library will likely be the choice of all future graphical processing a point clouds due to its performance and simplicity of use compared to the other alternatives I have available
</commit_message>
<xml_diff>
--- a/current work/honner  project progress.docx
+++ b/current work/honner  project progress.docx
@@ -2107,32 +2107,442 @@
           <w:lang w:val="en-US"/>
         </w:rPr>
       </w:pPr>
-    </w:p>
-    <w:p>
-      <w:pPr>
-        <w:rPr>
-          <w:color w:val="5B9BD5" w:themeColor="accent5"/>
-          <w:lang w:val="en-US"/>
-        </w:rPr>
-      </w:pPr>
-    </w:p>
-    <w:p>
-      <w:pPr>
-        <w:rPr>
-          <w:color w:val="5B9BD5" w:themeColor="accent5"/>
-          <w:lang w:val="en-US"/>
-        </w:rPr>
-      </w:pPr>
-    </w:p>
-    <w:p>
-      <w:pPr>
-        <w:rPr>
-          <w:color w:val="5B9BD5" w:themeColor="accent5"/>
+      <w:r>
+        <w:rPr>
+          <w:color w:val="5B9BD5" w:themeColor="accent5"/>
+          <w:lang w:val="en-US"/>
+        </w:rPr>
+        <w:t>1/02</w:t>
+      </w:r>
+    </w:p>
+    <w:p>
+      <w:pPr>
+        <w:rPr>
+          <w:color w:val="5B9BD5" w:themeColor="accent5"/>
+          <w:lang w:val="en-US"/>
+        </w:rPr>
+      </w:pPr>
+    </w:p>
+    <w:p>
+      <w:pPr>
+        <w:rPr>
+          <w:color w:val="000000" w:themeColor="text1"/>
+          <w:lang w:val="en-US"/>
+        </w:rPr>
+      </w:pPr>
+      <w:r>
+        <w:rPr>
+          <w:color w:val="000000" w:themeColor="text1"/>
+          <w:lang w:val="en-US"/>
+        </w:rPr>
+        <w:t xml:space="preserve">Work was done in looking into how to </w:t>
+      </w:r>
+      <w:proofErr w:type="spellStart"/>
+      <w:r>
+        <w:rPr>
+          <w:color w:val="000000" w:themeColor="text1"/>
+          <w:lang w:val="en-US"/>
+        </w:rPr>
+        <w:t>visualise</w:t>
+      </w:r>
+      <w:proofErr w:type="spellEnd"/>
+      <w:r>
+        <w:rPr>
+          <w:color w:val="000000" w:themeColor="text1"/>
+          <w:lang w:val="en-US"/>
+        </w:rPr>
+        <w:t xml:space="preserve"> a 3-D point cloud that we are generating. </w:t>
+      </w:r>
+      <w:r>
+        <w:rPr>
+          <w:color w:val="000000" w:themeColor="text1"/>
+          <w:lang w:val="en-US"/>
+        </w:rPr>
+        <w:t xml:space="preserve">Initial the </w:t>
+      </w:r>
+      <w:proofErr w:type="spellStart"/>
+      <w:r>
+        <w:rPr>
+          <w:color w:val="000000" w:themeColor="text1"/>
+          <w:lang w:val="en-US"/>
+        </w:rPr>
+        <w:t>Matlab</w:t>
+      </w:r>
+      <w:proofErr w:type="spellEnd"/>
+      <w:r>
+        <w:rPr>
+          <w:color w:val="000000" w:themeColor="text1"/>
+          <w:lang w:val="en-US"/>
+        </w:rPr>
+        <w:t xml:space="preserve"> plot function does offer a 3-D </w:t>
+      </w:r>
+      <w:proofErr w:type="spellStart"/>
+      <w:r>
+        <w:rPr>
+          <w:color w:val="000000" w:themeColor="text1"/>
+          <w:lang w:val="en-US"/>
+        </w:rPr>
+        <w:t>virtualisation</w:t>
+      </w:r>
+      <w:proofErr w:type="spellEnd"/>
+      <w:r>
+        <w:rPr>
+          <w:color w:val="000000" w:themeColor="text1"/>
+          <w:lang w:val="en-US"/>
+        </w:rPr>
+        <w:t xml:space="preserve"> of points with rotation but sadly has too much overhead and resulted in a virtually unusable plot or snapshot of a single angle with possible any attempts to rotate the image resulted in severe lag and jumping around of the image. Instead the open3d library was used allowed for the generation of 3-D graphics and easily handles the </w:t>
+      </w:r>
+      <w:r>
+        <w:rPr>
+          <w:color w:val="000000" w:themeColor="text1"/>
+          <w:lang w:val="en-US"/>
+        </w:rPr>
+        <w:lastRenderedPageBreak/>
+        <w:t xml:space="preserve">requirements for displaying a large quantity of point clouds.  I also began rewriting the code that creates the point cloud as I feel in its current form it is very confusing full of unused functions and hard to follow. </w:t>
+      </w:r>
+      <w:proofErr w:type="gramStart"/>
+      <w:r>
+        <w:rPr>
+          <w:color w:val="000000" w:themeColor="text1"/>
+          <w:lang w:val="en-US"/>
+        </w:rPr>
+        <w:t>Sadly</w:t>
+      </w:r>
+      <w:proofErr w:type="gramEnd"/>
+      <w:r>
+        <w:rPr>
+          <w:color w:val="000000" w:themeColor="text1"/>
+          <w:lang w:val="en-US"/>
+        </w:rPr>
+        <w:t xml:space="preserve"> though I discovered that the new version that implemented produces a different set of results and further debugging is needed on the new version.  As point seem to be missed in the new version and other points and to randomly end added. </w:t>
+      </w:r>
+      <w:proofErr w:type="gramStart"/>
+      <w:r>
+        <w:rPr>
+          <w:color w:val="000000" w:themeColor="text1"/>
+          <w:lang w:val="en-US"/>
+        </w:rPr>
+        <w:t>Additionally</w:t>
+      </w:r>
+      <w:proofErr w:type="gramEnd"/>
+      <w:r>
+        <w:rPr>
+          <w:color w:val="000000" w:themeColor="text1"/>
+          <w:lang w:val="en-US"/>
+        </w:rPr>
+        <w:t xml:space="preserve"> the new version of the G chord to point cloud now is capable of turning the entire G chord into a three-dimensional point cloud where the old version could only handle to 2d</w:t>
+      </w:r>
+    </w:p>
+    <w:p>
+      <w:pPr>
+        <w:rPr>
+          <w:color w:val="5B9BD5" w:themeColor="accent5"/>
+          <w:lang w:val="en-US"/>
+        </w:rPr>
+      </w:pPr>
+    </w:p>
+    <w:p>
+      <w:pPr>
+        <w:rPr>
+          <w:color w:val="5B9BD5" w:themeColor="accent5"/>
+          <w:lang w:val="en-US"/>
+        </w:rPr>
+      </w:pPr>
+    </w:p>
+    <w:p>
+      <w:pPr>
+        <w:rPr>
+          <w:color w:val="C00000"/>
+          <w:lang w:val="en-US"/>
+        </w:rPr>
+      </w:pPr>
+      <w:r>
+        <w:rPr>
+          <w:color w:val="C00000"/>
+          <w:lang w:val="en-US"/>
+        </w:rPr>
+        <w:t>Problem</w:t>
+      </w:r>
+    </w:p>
+    <w:p>
+      <w:pPr>
+        <w:rPr>
+          <w:color w:val="5B9BD5" w:themeColor="accent5"/>
+          <w:lang w:val="en-US"/>
+        </w:rPr>
+      </w:pPr>
+    </w:p>
+    <w:p>
+      <w:pPr>
+        <w:rPr>
+          <w:color w:val="70AD47" w:themeColor="accent6"/>
           <w:lang w:val="en-US"/>
         </w:rPr>
       </w:pPr>
       <w:bookmarkStart w:id="0" w:name="_GoBack"/>
-      <w:bookmarkEnd w:id="0"/>
+      <w:r>
+        <w:rPr>
+          <w:color w:val="70AD47" w:themeColor="accent6"/>
+          <w:lang w:val="en-US"/>
+        </w:rPr>
+        <w:t>Solution</w:t>
+      </w:r>
+    </w:p>
+    <w:bookmarkEnd w:id="0"/>
+    <w:p>
+      <w:pPr>
+        <w:rPr>
+          <w:color w:val="C00000"/>
+          <w:lang w:val="en-US"/>
+        </w:rPr>
+      </w:pPr>
+    </w:p>
+    <w:p>
+      <w:pPr>
+        <w:rPr>
+          <w:color w:val="C00000"/>
+          <w:lang w:val="en-US"/>
+        </w:rPr>
+      </w:pPr>
+    </w:p>
+    <w:p>
+      <w:pPr>
+        <w:rPr>
+          <w:color w:val="C00000"/>
+          <w:lang w:val="en-US"/>
+        </w:rPr>
+      </w:pPr>
+      <w:r>
+        <w:rPr>
+          <w:color w:val="C00000"/>
+          <w:lang w:val="en-US"/>
+        </w:rPr>
+        <w:t>The code was currently unreadable</w:t>
+      </w:r>
+    </w:p>
+    <w:p>
+      <w:pPr>
+        <w:rPr>
+          <w:color w:val="000000" w:themeColor="text1"/>
+          <w:lang w:val="en-US"/>
+        </w:rPr>
+      </w:pPr>
+      <w:r>
+        <w:rPr>
+          <w:color w:val="000000" w:themeColor="text1"/>
+          <w:lang w:val="en-US"/>
+        </w:rPr>
+        <w:t>the court is rewriting using classes and functions to make it more legible with encapsulation of variables</w:t>
+      </w:r>
+    </w:p>
+    <w:p>
+      <w:pPr>
+        <w:rPr>
+          <w:color w:val="C00000"/>
+          <w:lang w:val="en-US"/>
+        </w:rPr>
+      </w:pPr>
+    </w:p>
+    <w:p>
+      <w:pPr>
+        <w:rPr>
+          <w:color w:val="70AD47" w:themeColor="accent6"/>
+          <w:lang w:val="en-US"/>
+        </w:rPr>
+      </w:pPr>
+    </w:p>
+    <w:p>
+      <w:pPr>
+        <w:rPr>
+          <w:color w:val="C00000"/>
+          <w:lang w:val="en-US"/>
+        </w:rPr>
+      </w:pPr>
+      <w:r>
+        <w:rPr>
+          <w:color w:val="C00000"/>
+          <w:lang w:val="en-US"/>
+        </w:rPr>
+        <w:t>the code only generated for a point cloud one layer at a time</w:t>
+      </w:r>
+    </w:p>
+    <w:p>
+      <w:pPr>
+        <w:rPr>
+          <w:color w:val="70AD47" w:themeColor="accent6"/>
+          <w:lang w:val="en-US"/>
+        </w:rPr>
+      </w:pPr>
+      <w:r>
+        <w:rPr>
+          <w:color w:val="70AD47" w:themeColor="accent6"/>
+          <w:lang w:val="en-US"/>
+        </w:rPr>
+        <w:t xml:space="preserve">additional chord was added the alleged the processing of 3d </w:t>
+      </w:r>
+    </w:p>
+    <w:p>
+      <w:pPr>
+        <w:rPr>
+          <w:color w:val="C00000"/>
+          <w:lang w:val="en-US"/>
+        </w:rPr>
+      </w:pPr>
+    </w:p>
+    <w:p>
+      <w:pPr>
+        <w:rPr>
+          <w:color w:val="C00000"/>
+          <w:lang w:val="en-US"/>
+        </w:rPr>
+      </w:pPr>
+      <w:r>
+        <w:rPr>
+          <w:color w:val="C00000"/>
+          <w:lang w:val="en-US"/>
+        </w:rPr>
+        <w:t xml:space="preserve">there was no 3-D </w:t>
+      </w:r>
+      <w:proofErr w:type="spellStart"/>
+      <w:r>
+        <w:rPr>
+          <w:color w:val="C00000"/>
+          <w:lang w:val="en-US"/>
+        </w:rPr>
+        <w:t>virtualisation</w:t>
+      </w:r>
+      <w:proofErr w:type="spellEnd"/>
+      <w:r>
+        <w:rPr>
+          <w:color w:val="C00000"/>
+          <w:lang w:val="en-US"/>
+        </w:rPr>
+        <w:t xml:space="preserve"> of the code</w:t>
+      </w:r>
+    </w:p>
+    <w:p>
+      <w:pPr>
+        <w:rPr>
+          <w:color w:val="70AD47" w:themeColor="accent6"/>
+          <w:lang w:val="en-US"/>
+        </w:rPr>
+      </w:pPr>
+      <w:r>
+        <w:rPr>
+          <w:color w:val="70AD47" w:themeColor="accent6"/>
+          <w:lang w:val="en-US"/>
+        </w:rPr>
+        <w:t xml:space="preserve">a library was found offered 3-D </w:t>
+      </w:r>
+      <w:proofErr w:type="spellStart"/>
+      <w:r>
+        <w:rPr>
+          <w:color w:val="70AD47" w:themeColor="accent6"/>
+          <w:lang w:val="en-US"/>
+        </w:rPr>
+        <w:t>virtualisation</w:t>
+      </w:r>
+      <w:proofErr w:type="spellEnd"/>
+    </w:p>
+    <w:p>
+      <w:pPr>
+        <w:rPr>
+          <w:color w:val="C00000"/>
+          <w:lang w:val="en-US"/>
+        </w:rPr>
+      </w:pPr>
+    </w:p>
+    <w:p>
+      <w:pPr>
+        <w:rPr>
+          <w:color w:val="70AD47" w:themeColor="accent6"/>
+          <w:lang w:val="en-US"/>
+        </w:rPr>
+      </w:pPr>
+      <w:r>
+        <w:rPr>
+          <w:color w:val="C00000"/>
+          <w:lang w:val="en-US"/>
+        </w:rPr>
+        <w:t xml:space="preserve">The </w:t>
+      </w:r>
+      <w:proofErr w:type="spellStart"/>
+      <w:r>
+        <w:rPr>
+          <w:color w:val="C00000"/>
+          <w:lang w:val="en-US"/>
+        </w:rPr>
+        <w:t>Matlab</w:t>
+      </w:r>
+      <w:proofErr w:type="spellEnd"/>
+      <w:r>
+        <w:rPr>
+          <w:color w:val="C00000"/>
+          <w:lang w:val="en-US"/>
+        </w:rPr>
+        <w:t xml:space="preserve"> function was unable to display a large quantity of points efficiently</w:t>
+      </w:r>
+      <w:r>
+        <w:rPr>
+          <w:color w:val="70AD47" w:themeColor="accent6"/>
+          <w:lang w:val="en-US"/>
+        </w:rPr>
+        <w:t xml:space="preserve"> </w:t>
+      </w:r>
+    </w:p>
+    <w:p>
+      <w:pPr>
+        <w:rPr>
+          <w:color w:val="70AD47" w:themeColor="accent6"/>
+          <w:lang w:val="en-US"/>
+        </w:rPr>
+      </w:pPr>
+      <w:r>
+        <w:rPr>
+          <w:color w:val="70AD47" w:themeColor="accent6"/>
+          <w:lang w:val="en-US"/>
+        </w:rPr>
+        <w:t>a more efficient libraries found offered 3-D virtualization in this case the open 3-D library</w:t>
+      </w:r>
+    </w:p>
+    <w:p>
+      <w:pPr>
+        <w:rPr>
+          <w:color w:val="C00000"/>
+          <w:lang w:val="en-US"/>
+        </w:rPr>
+      </w:pPr>
+    </w:p>
+    <w:p>
+      <w:pPr>
+        <w:rPr>
+          <w:color w:val="C00000"/>
+          <w:lang w:val="en-US"/>
+        </w:rPr>
+      </w:pPr>
+      <w:r>
+        <w:rPr>
+          <w:color w:val="C00000"/>
+          <w:lang w:val="en-US"/>
+        </w:rPr>
+        <w:t>The new version of the code did not provide the same results as the old version with the old version providing a more correct point cloud.</w:t>
+      </w:r>
+    </w:p>
+    <w:p>
+      <w:pPr>
+        <w:rPr>
+          <w:color w:val="5B9BD5" w:themeColor="accent5"/>
+          <w:lang w:val="en-US"/>
+        </w:rPr>
+      </w:pPr>
+    </w:p>
+    <w:p>
+      <w:pPr>
+        <w:rPr>
+          <w:color w:val="5B9BD5" w:themeColor="accent5"/>
+          <w:lang w:val="en-US"/>
+        </w:rPr>
+      </w:pPr>
     </w:p>
     <w:p>
       <w:pPr>

</xml_diff>

<commit_message>
Additional chord was added that allowed for the conversion of non-payer rays into a data file that can be read by graphical software amusing to virtualised point clouds
</commit_message>
<xml_diff>
--- a/current work/honner  project progress.docx
+++ b/current work/honner  project progress.docx
@@ -2279,270 +2279,516 @@
           <w:lang w:val="en-US"/>
         </w:rPr>
       </w:pPr>
+      <w:r>
+        <w:rPr>
+          <w:color w:val="70AD47" w:themeColor="accent6"/>
+          <w:lang w:val="en-US"/>
+        </w:rPr>
+        <w:t>Solution</w:t>
+      </w:r>
+    </w:p>
+    <w:p>
+      <w:pPr>
+        <w:rPr>
+          <w:color w:val="C00000"/>
+          <w:lang w:val="en-US"/>
+        </w:rPr>
+      </w:pPr>
+    </w:p>
+    <w:p>
+      <w:pPr>
+        <w:rPr>
+          <w:color w:val="C00000"/>
+          <w:lang w:val="en-US"/>
+        </w:rPr>
+      </w:pPr>
+    </w:p>
+    <w:p>
+      <w:pPr>
+        <w:rPr>
+          <w:color w:val="C00000"/>
+          <w:lang w:val="en-US"/>
+        </w:rPr>
+      </w:pPr>
+      <w:r>
+        <w:rPr>
+          <w:color w:val="C00000"/>
+          <w:lang w:val="en-US"/>
+        </w:rPr>
+        <w:t>The code was currently unreadable</w:t>
+      </w:r>
+    </w:p>
+    <w:p>
+      <w:pPr>
+        <w:rPr>
+          <w:color w:val="000000" w:themeColor="text1"/>
+          <w:lang w:val="en-US"/>
+        </w:rPr>
+      </w:pPr>
+      <w:r>
+        <w:rPr>
+          <w:color w:val="000000" w:themeColor="text1"/>
+          <w:lang w:val="en-US"/>
+        </w:rPr>
+        <w:t>the court is rewriting using classes and functions to make it more legible with encapsulation of variables</w:t>
+      </w:r>
+    </w:p>
+    <w:p>
+      <w:pPr>
+        <w:rPr>
+          <w:color w:val="C00000"/>
+          <w:lang w:val="en-US"/>
+        </w:rPr>
+      </w:pPr>
+    </w:p>
+    <w:p>
+      <w:pPr>
+        <w:rPr>
+          <w:color w:val="70AD47" w:themeColor="accent6"/>
+          <w:lang w:val="en-US"/>
+        </w:rPr>
+      </w:pPr>
+    </w:p>
+    <w:p>
+      <w:pPr>
+        <w:rPr>
+          <w:color w:val="C00000"/>
+          <w:lang w:val="en-US"/>
+        </w:rPr>
+      </w:pPr>
+      <w:r>
+        <w:rPr>
+          <w:color w:val="C00000"/>
+          <w:lang w:val="en-US"/>
+        </w:rPr>
+        <w:t>the code only generated for a point cloud one layer at a time</w:t>
+      </w:r>
+    </w:p>
+    <w:p>
+      <w:pPr>
+        <w:rPr>
+          <w:color w:val="70AD47" w:themeColor="accent6"/>
+          <w:lang w:val="en-US"/>
+        </w:rPr>
+      </w:pPr>
+      <w:r>
+        <w:rPr>
+          <w:color w:val="70AD47" w:themeColor="accent6"/>
+          <w:lang w:val="en-US"/>
+        </w:rPr>
+        <w:t xml:space="preserve">additional chord was added the alleged the processing of 3d </w:t>
+      </w:r>
+    </w:p>
+    <w:p>
+      <w:pPr>
+        <w:rPr>
+          <w:color w:val="C00000"/>
+          <w:lang w:val="en-US"/>
+        </w:rPr>
+      </w:pPr>
+    </w:p>
+    <w:p>
+      <w:pPr>
+        <w:rPr>
+          <w:color w:val="C00000"/>
+          <w:lang w:val="en-US"/>
+        </w:rPr>
+      </w:pPr>
+      <w:r>
+        <w:rPr>
+          <w:color w:val="C00000"/>
+          <w:lang w:val="en-US"/>
+        </w:rPr>
+        <w:t xml:space="preserve">there was no 3-D </w:t>
+      </w:r>
+      <w:proofErr w:type="spellStart"/>
+      <w:r>
+        <w:rPr>
+          <w:color w:val="C00000"/>
+          <w:lang w:val="en-US"/>
+        </w:rPr>
+        <w:t>virtualisation</w:t>
+      </w:r>
+      <w:proofErr w:type="spellEnd"/>
+      <w:r>
+        <w:rPr>
+          <w:color w:val="C00000"/>
+          <w:lang w:val="en-US"/>
+        </w:rPr>
+        <w:t xml:space="preserve"> of the code</w:t>
+      </w:r>
+    </w:p>
+    <w:p>
+      <w:pPr>
+        <w:rPr>
+          <w:color w:val="70AD47" w:themeColor="accent6"/>
+          <w:lang w:val="en-US"/>
+        </w:rPr>
+      </w:pPr>
+      <w:r>
+        <w:rPr>
+          <w:color w:val="70AD47" w:themeColor="accent6"/>
+          <w:lang w:val="en-US"/>
+        </w:rPr>
+        <w:t xml:space="preserve">a library was found offered 3-D </w:t>
+      </w:r>
+      <w:proofErr w:type="spellStart"/>
+      <w:r>
+        <w:rPr>
+          <w:color w:val="70AD47" w:themeColor="accent6"/>
+          <w:lang w:val="en-US"/>
+        </w:rPr>
+        <w:t>virtualisation</w:t>
+      </w:r>
+      <w:proofErr w:type="spellEnd"/>
+    </w:p>
+    <w:p>
+      <w:pPr>
+        <w:rPr>
+          <w:color w:val="C00000"/>
+          <w:lang w:val="en-US"/>
+        </w:rPr>
+      </w:pPr>
+    </w:p>
+    <w:p>
+      <w:pPr>
+        <w:rPr>
+          <w:color w:val="70AD47" w:themeColor="accent6"/>
+          <w:lang w:val="en-US"/>
+        </w:rPr>
+      </w:pPr>
+      <w:r>
+        <w:rPr>
+          <w:color w:val="C00000"/>
+          <w:lang w:val="en-US"/>
+        </w:rPr>
+        <w:t xml:space="preserve">The </w:t>
+      </w:r>
+      <w:proofErr w:type="spellStart"/>
+      <w:r>
+        <w:rPr>
+          <w:color w:val="C00000"/>
+          <w:lang w:val="en-US"/>
+        </w:rPr>
+        <w:t>Matlab</w:t>
+      </w:r>
+      <w:proofErr w:type="spellEnd"/>
+      <w:r>
+        <w:rPr>
+          <w:color w:val="C00000"/>
+          <w:lang w:val="en-US"/>
+        </w:rPr>
+        <w:t xml:space="preserve"> function was unable to display a large quantity of points efficiently</w:t>
+      </w:r>
+      <w:r>
+        <w:rPr>
+          <w:color w:val="70AD47" w:themeColor="accent6"/>
+          <w:lang w:val="en-US"/>
+        </w:rPr>
+        <w:t xml:space="preserve"> </w:t>
+      </w:r>
+    </w:p>
+    <w:p>
+      <w:pPr>
+        <w:rPr>
+          <w:color w:val="70AD47" w:themeColor="accent6"/>
+          <w:lang w:val="en-US"/>
+        </w:rPr>
+      </w:pPr>
+      <w:r>
+        <w:rPr>
+          <w:color w:val="70AD47" w:themeColor="accent6"/>
+          <w:lang w:val="en-US"/>
+        </w:rPr>
+        <w:t>a more efficient libraries found offered 3-D virtualization in this case the open 3-D library</w:t>
+      </w:r>
+    </w:p>
+    <w:p>
+      <w:pPr>
+        <w:rPr>
+          <w:color w:val="C45911" w:themeColor="accent2" w:themeShade="BF"/>
+          <w:lang w:val="en-US"/>
+        </w:rPr>
+      </w:pPr>
+    </w:p>
+    <w:p>
+      <w:pPr>
+        <w:rPr>
+          <w:color w:val="C45911" w:themeColor="accent2" w:themeShade="BF"/>
+          <w:lang w:val="en-US"/>
+        </w:rPr>
+      </w:pPr>
+      <w:r>
+        <w:rPr>
+          <w:color w:val="C45911" w:themeColor="accent2" w:themeShade="BF"/>
+          <w:lang w:val="en-US"/>
+        </w:rPr>
+        <w:t>The new version of the code did not provide the same results as the old version with the old version providing a more correct point cloud.</w:t>
+      </w:r>
+    </w:p>
+    <w:p>
+      <w:pPr>
+        <w:rPr>
+          <w:color w:val="5B9BD5" w:themeColor="accent5"/>
+          <w:lang w:val="en-US"/>
+        </w:rPr>
+      </w:pPr>
+    </w:p>
+    <w:p>
+      <w:pPr>
+        <w:rPr>
+          <w:color w:val="5B9BD5" w:themeColor="accent5"/>
+          <w:lang w:val="en-US"/>
+        </w:rPr>
+      </w:pPr>
+    </w:p>
+    <w:p>
+      <w:pPr>
+        <w:rPr>
+          <w:color w:val="5B9BD5" w:themeColor="accent5"/>
+          <w:lang w:val="en-US"/>
+        </w:rPr>
+      </w:pPr>
+    </w:p>
+    <w:p>
+      <w:pPr>
+        <w:rPr>
+          <w:color w:val="5B9BD5" w:themeColor="accent5"/>
+          <w:lang w:val="en-US"/>
+        </w:rPr>
+      </w:pPr>
+    </w:p>
+    <w:p>
+      <w:pPr>
+        <w:rPr>
+          <w:color w:val="5B9BD5" w:themeColor="accent5"/>
+          <w:lang w:val="en-US"/>
+        </w:rPr>
+      </w:pPr>
+      <w:r>
+        <w:rPr>
+          <w:color w:val="5B9BD5" w:themeColor="accent5"/>
+          <w:lang w:val="en-US"/>
+        </w:rPr>
+        <w:lastRenderedPageBreak/>
+        <w:t>02/02</w:t>
+      </w:r>
+    </w:p>
+    <w:p>
+      <w:pPr>
+        <w:rPr>
+          <w:color w:val="5B9BD5" w:themeColor="accent5"/>
+          <w:lang w:val="en-US"/>
+        </w:rPr>
+      </w:pPr>
+    </w:p>
+    <w:p>
+      <w:pPr>
+        <w:rPr>
+          <w:color w:val="000000" w:themeColor="text1"/>
+          <w:lang w:val="en-US"/>
+        </w:rPr>
+      </w:pPr>
+      <w:r>
+        <w:rPr>
+          <w:color w:val="000000" w:themeColor="text1"/>
+          <w:lang w:val="en-US"/>
+        </w:rPr>
+        <w:t xml:space="preserve">Today all bugs were fixed in the G chord to point cloud converter with a note providing a much more satisfying result is still the question of the weird missing points in the smaller sections where vertical lines are present but this seems to mitigate it with increased sample size perhaps dynamic sample sizing is needed but at this time I am sufficiently happy with the detail and quality of the point cloud being generated. </w:t>
+      </w:r>
+    </w:p>
+    <w:p>
+      <w:pPr>
+        <w:rPr>
+          <w:color w:val="000000" w:themeColor="text1"/>
+          <w:lang w:val="en-US"/>
+        </w:rPr>
+      </w:pPr>
+      <w:r>
+        <w:rPr>
+          <w:color w:val="000000" w:themeColor="text1"/>
+          <w:lang w:val="en-US"/>
+        </w:rPr>
+        <w:t xml:space="preserve">Work was also done in setting up multiple Kinect sensors to run and take multiple images of an object or some unusual reason only one USB port on a computer will allow a connection to our Kinect sensor that being the one on the front panel none of the back ports would allow for connection to one of the </w:t>
+      </w:r>
+      <w:proofErr w:type="gramStart"/>
+      <w:r>
+        <w:rPr>
+          <w:color w:val="000000" w:themeColor="text1"/>
+          <w:lang w:val="en-US"/>
+        </w:rPr>
+        <w:t>sensor</w:t>
+      </w:r>
+      <w:proofErr w:type="gramEnd"/>
+      <w:r>
+        <w:rPr>
+          <w:color w:val="000000" w:themeColor="text1"/>
+          <w:lang w:val="en-US"/>
+        </w:rPr>
+        <w:t xml:space="preserve">. Some could also added that allowed for </w:t>
+      </w:r>
+      <w:proofErr w:type="spellStart"/>
+      <w:r>
+        <w:rPr>
+          <w:color w:val="000000" w:themeColor="text1"/>
+          <w:lang w:val="en-US"/>
+        </w:rPr>
+        <w:t>virtualisation</w:t>
+      </w:r>
+      <w:proofErr w:type="spellEnd"/>
+      <w:r>
+        <w:rPr>
+          <w:color w:val="000000" w:themeColor="text1"/>
+          <w:lang w:val="en-US"/>
+        </w:rPr>
+        <w:t xml:space="preserve"> of the point cloud generated by the Xbox sensor into the same point cloud virtual stagnation that we are using for our point cloud that is made up from the </w:t>
+      </w:r>
+      <w:proofErr w:type="gramStart"/>
+      <w:r>
+        <w:rPr>
+          <w:color w:val="000000" w:themeColor="text1"/>
+          <w:lang w:val="en-US"/>
+        </w:rPr>
+        <w:t>G  code</w:t>
+      </w:r>
+      <w:proofErr w:type="gramEnd"/>
+      <w:r>
+        <w:rPr>
+          <w:color w:val="000000" w:themeColor="text1"/>
+          <w:lang w:val="en-US"/>
+        </w:rPr>
+        <w:t xml:space="preserve">. From this </w:t>
+      </w:r>
+      <w:proofErr w:type="gramStart"/>
+      <w:r>
+        <w:rPr>
+          <w:color w:val="000000" w:themeColor="text1"/>
+          <w:lang w:val="en-US"/>
+        </w:rPr>
+        <w:t>it is clear that some</w:t>
+      </w:r>
+      <w:proofErr w:type="gramEnd"/>
+      <w:r>
+        <w:rPr>
+          <w:color w:val="000000" w:themeColor="text1"/>
+          <w:lang w:val="en-US"/>
+        </w:rPr>
+        <w:t xml:space="preserve"> level of </w:t>
+      </w:r>
+      <w:proofErr w:type="spellStart"/>
+      <w:r>
+        <w:rPr>
+          <w:color w:val="000000" w:themeColor="text1"/>
+          <w:lang w:val="en-US"/>
+        </w:rPr>
+        <w:t>sanitisation</w:t>
+      </w:r>
+      <w:proofErr w:type="spellEnd"/>
+      <w:r>
+        <w:rPr>
+          <w:color w:val="000000" w:themeColor="text1"/>
+          <w:lang w:val="en-US"/>
+        </w:rPr>
+        <w:t xml:space="preserve"> is needed from the Xbox is point cloud as a large volume of point is created making a hard to actually identify where the </w:t>
+      </w:r>
+      <w:proofErr w:type="spellStart"/>
+      <w:r>
+        <w:rPr>
+          <w:color w:val="000000" w:themeColor="text1"/>
+          <w:lang w:val="en-US"/>
+        </w:rPr>
+        <w:t>modellers</w:t>
+      </w:r>
+      <w:proofErr w:type="spellEnd"/>
+      <w:r>
+        <w:rPr>
+          <w:color w:val="000000" w:themeColor="text1"/>
+          <w:lang w:val="en-US"/>
+        </w:rPr>
+        <w:t xml:space="preserve">. The image quality received from the Kinect sensor is </w:t>
+      </w:r>
+      <w:proofErr w:type="gramStart"/>
+      <w:r>
+        <w:rPr>
+          <w:color w:val="000000" w:themeColor="text1"/>
+          <w:lang w:val="en-US"/>
+        </w:rPr>
+        <w:t>okay</w:t>
+      </w:r>
+      <w:proofErr w:type="gramEnd"/>
+      <w:r>
+        <w:rPr>
+          <w:color w:val="000000" w:themeColor="text1"/>
+          <w:lang w:val="en-US"/>
+        </w:rPr>
+        <w:t xml:space="preserve"> but I believe that the idea of averaging out multiple frames is a bad idea due to fact it allows for random variations that been picked up by the sensor to be amplified and make them to appear like actual object instead of just random noise. </w:t>
+      </w:r>
+    </w:p>
+    <w:p>
+      <w:pPr>
+        <w:rPr>
+          <w:color w:val="000000" w:themeColor="text1"/>
+          <w:lang w:val="en-US"/>
+        </w:rPr>
+      </w:pPr>
+    </w:p>
+    <w:p>
+      <w:pPr>
+        <w:rPr>
+          <w:color w:val="000000" w:themeColor="text1"/>
+          <w:lang w:val="en-US"/>
+        </w:rPr>
+      </w:pPr>
+      <w:proofErr w:type="gramStart"/>
+      <w:r>
+        <w:rPr>
+          <w:color w:val="000000" w:themeColor="text1"/>
+          <w:lang w:val="en-US"/>
+        </w:rPr>
+        <w:t>Also</w:t>
+      </w:r>
+      <w:proofErr w:type="gramEnd"/>
+      <w:r>
+        <w:rPr>
+          <w:color w:val="000000" w:themeColor="text1"/>
+          <w:lang w:val="en-US"/>
+        </w:rPr>
+        <w:t xml:space="preserve"> a general cleanup was performed to </w:t>
+      </w:r>
+      <w:proofErr w:type="spellStart"/>
+      <w:r>
+        <w:rPr>
+          <w:color w:val="000000" w:themeColor="text1"/>
+          <w:lang w:val="en-US"/>
+        </w:rPr>
+        <w:t>reorganise</w:t>
+      </w:r>
+      <w:proofErr w:type="spellEnd"/>
+      <w:r>
+        <w:rPr>
+          <w:color w:val="000000" w:themeColor="text1"/>
+          <w:lang w:val="en-US"/>
+        </w:rPr>
+        <w:t xml:space="preserve"> folders with early versions of scripts and test parts the script moved into a separate folder away from the main folders to allow for a more organized look to the folder structure</w:t>
+      </w:r>
+    </w:p>
+    <w:p>
+      <w:pPr>
+        <w:rPr>
+          <w:color w:val="5B9BD5" w:themeColor="accent5"/>
+          <w:lang w:val="en-US"/>
+        </w:rPr>
+      </w:pPr>
+    </w:p>
+    <w:p>
+      <w:pPr>
+        <w:rPr>
+          <w:color w:val="5B9BD5" w:themeColor="accent5"/>
+          <w:lang w:val="en-US"/>
+        </w:rPr>
+      </w:pPr>
       <w:bookmarkStart w:id="0" w:name="_GoBack"/>
-      <w:r>
-        <w:rPr>
-          <w:color w:val="70AD47" w:themeColor="accent6"/>
-          <w:lang w:val="en-US"/>
-        </w:rPr>
-        <w:t>Solution</w:t>
-      </w:r>
-    </w:p>
-    <w:bookmarkEnd w:id="0"/>
-    <w:p>
-      <w:pPr>
-        <w:rPr>
-          <w:color w:val="C00000"/>
-          <w:lang w:val="en-US"/>
-        </w:rPr>
-      </w:pPr>
-    </w:p>
-    <w:p>
-      <w:pPr>
-        <w:rPr>
-          <w:color w:val="C00000"/>
-          <w:lang w:val="en-US"/>
-        </w:rPr>
-      </w:pPr>
-    </w:p>
-    <w:p>
-      <w:pPr>
-        <w:rPr>
-          <w:color w:val="C00000"/>
-          <w:lang w:val="en-US"/>
-        </w:rPr>
-      </w:pPr>
-      <w:r>
-        <w:rPr>
-          <w:color w:val="C00000"/>
-          <w:lang w:val="en-US"/>
-        </w:rPr>
-        <w:t>The code was currently unreadable</w:t>
-      </w:r>
-    </w:p>
-    <w:p>
-      <w:pPr>
-        <w:rPr>
-          <w:color w:val="000000" w:themeColor="text1"/>
-          <w:lang w:val="en-US"/>
-        </w:rPr>
-      </w:pPr>
-      <w:r>
-        <w:rPr>
-          <w:color w:val="000000" w:themeColor="text1"/>
-          <w:lang w:val="en-US"/>
-        </w:rPr>
-        <w:t>the court is rewriting using classes and functions to make it more legible with encapsulation of variables</w:t>
-      </w:r>
-    </w:p>
-    <w:p>
-      <w:pPr>
-        <w:rPr>
-          <w:color w:val="C00000"/>
-          <w:lang w:val="en-US"/>
-        </w:rPr>
-      </w:pPr>
-    </w:p>
-    <w:p>
-      <w:pPr>
-        <w:rPr>
-          <w:color w:val="70AD47" w:themeColor="accent6"/>
-          <w:lang w:val="en-US"/>
-        </w:rPr>
-      </w:pPr>
-    </w:p>
-    <w:p>
-      <w:pPr>
-        <w:rPr>
-          <w:color w:val="C00000"/>
-          <w:lang w:val="en-US"/>
-        </w:rPr>
-      </w:pPr>
-      <w:r>
-        <w:rPr>
-          <w:color w:val="C00000"/>
-          <w:lang w:val="en-US"/>
-        </w:rPr>
-        <w:t>the code only generated for a point cloud one layer at a time</w:t>
-      </w:r>
-    </w:p>
-    <w:p>
-      <w:pPr>
-        <w:rPr>
-          <w:color w:val="70AD47" w:themeColor="accent6"/>
-          <w:lang w:val="en-US"/>
-        </w:rPr>
-      </w:pPr>
-      <w:r>
-        <w:rPr>
-          <w:color w:val="70AD47" w:themeColor="accent6"/>
-          <w:lang w:val="en-US"/>
-        </w:rPr>
-        <w:t xml:space="preserve">additional chord was added the alleged the processing of 3d </w:t>
-      </w:r>
-    </w:p>
-    <w:p>
-      <w:pPr>
-        <w:rPr>
-          <w:color w:val="C00000"/>
-          <w:lang w:val="en-US"/>
-        </w:rPr>
-      </w:pPr>
-    </w:p>
-    <w:p>
-      <w:pPr>
-        <w:rPr>
-          <w:color w:val="C00000"/>
-          <w:lang w:val="en-US"/>
-        </w:rPr>
-      </w:pPr>
-      <w:r>
-        <w:rPr>
-          <w:color w:val="C00000"/>
-          <w:lang w:val="en-US"/>
-        </w:rPr>
-        <w:t xml:space="preserve">there was no 3-D </w:t>
-      </w:r>
-      <w:proofErr w:type="spellStart"/>
-      <w:r>
-        <w:rPr>
-          <w:color w:val="C00000"/>
-          <w:lang w:val="en-US"/>
-        </w:rPr>
-        <w:t>virtualisation</w:t>
-      </w:r>
-      <w:proofErr w:type="spellEnd"/>
-      <w:r>
-        <w:rPr>
-          <w:color w:val="C00000"/>
-          <w:lang w:val="en-US"/>
-        </w:rPr>
-        <w:t xml:space="preserve"> of the code</w:t>
-      </w:r>
-    </w:p>
-    <w:p>
-      <w:pPr>
-        <w:rPr>
-          <w:color w:val="70AD47" w:themeColor="accent6"/>
-          <w:lang w:val="en-US"/>
-        </w:rPr>
-      </w:pPr>
-      <w:r>
-        <w:rPr>
-          <w:color w:val="70AD47" w:themeColor="accent6"/>
-          <w:lang w:val="en-US"/>
-        </w:rPr>
-        <w:t xml:space="preserve">a library was found offered 3-D </w:t>
-      </w:r>
-      <w:proofErr w:type="spellStart"/>
-      <w:r>
-        <w:rPr>
-          <w:color w:val="70AD47" w:themeColor="accent6"/>
-          <w:lang w:val="en-US"/>
-        </w:rPr>
-        <w:t>virtualisation</w:t>
-      </w:r>
-      <w:proofErr w:type="spellEnd"/>
-    </w:p>
-    <w:p>
-      <w:pPr>
-        <w:rPr>
-          <w:color w:val="C00000"/>
-          <w:lang w:val="en-US"/>
-        </w:rPr>
-      </w:pPr>
-    </w:p>
-    <w:p>
-      <w:pPr>
-        <w:rPr>
-          <w:color w:val="70AD47" w:themeColor="accent6"/>
-          <w:lang w:val="en-US"/>
-        </w:rPr>
-      </w:pPr>
-      <w:r>
-        <w:rPr>
-          <w:color w:val="C00000"/>
-          <w:lang w:val="en-US"/>
-        </w:rPr>
-        <w:t xml:space="preserve">The </w:t>
-      </w:r>
-      <w:proofErr w:type="spellStart"/>
-      <w:r>
-        <w:rPr>
-          <w:color w:val="C00000"/>
-          <w:lang w:val="en-US"/>
-        </w:rPr>
-        <w:t>Matlab</w:t>
-      </w:r>
-      <w:proofErr w:type="spellEnd"/>
-      <w:r>
-        <w:rPr>
-          <w:color w:val="C00000"/>
-          <w:lang w:val="en-US"/>
-        </w:rPr>
-        <w:t xml:space="preserve"> function was unable to display a large quantity of points efficiently</w:t>
-      </w:r>
-      <w:r>
-        <w:rPr>
-          <w:color w:val="70AD47" w:themeColor="accent6"/>
-          <w:lang w:val="en-US"/>
-        </w:rPr>
-        <w:t xml:space="preserve"> </w:t>
-      </w:r>
-    </w:p>
-    <w:p>
-      <w:pPr>
-        <w:rPr>
-          <w:color w:val="70AD47" w:themeColor="accent6"/>
-          <w:lang w:val="en-US"/>
-        </w:rPr>
-      </w:pPr>
-      <w:r>
-        <w:rPr>
-          <w:color w:val="70AD47" w:themeColor="accent6"/>
-          <w:lang w:val="en-US"/>
-        </w:rPr>
-        <w:t>a more efficient libraries found offered 3-D virtualization in this case the open 3-D library</w:t>
-      </w:r>
-    </w:p>
-    <w:p>
-      <w:pPr>
-        <w:rPr>
-          <w:color w:val="C00000"/>
-          <w:lang w:val="en-US"/>
-        </w:rPr>
-      </w:pPr>
-    </w:p>
-    <w:p>
-      <w:pPr>
-        <w:rPr>
-          <w:color w:val="C00000"/>
-          <w:lang w:val="en-US"/>
-        </w:rPr>
-      </w:pPr>
-      <w:r>
-        <w:rPr>
-          <w:color w:val="C00000"/>
-          <w:lang w:val="en-US"/>
-        </w:rPr>
-        <w:t>The new version of the code did not provide the same results as the old version with the old version providing a more correct point cloud.</w:t>
-      </w:r>
-    </w:p>
-    <w:p>
-      <w:pPr>
-        <w:rPr>
-          <w:color w:val="5B9BD5" w:themeColor="accent5"/>
-          <w:lang w:val="en-US"/>
-        </w:rPr>
-      </w:pPr>
-    </w:p>
-    <w:p>
-      <w:pPr>
-        <w:rPr>
-          <w:color w:val="5B9BD5" w:themeColor="accent5"/>
-          <w:lang w:val="en-US"/>
-        </w:rPr>
-      </w:pPr>
+      <w:bookmarkEnd w:id="0"/>
     </w:p>
     <w:p>
       <w:pPr>

</xml_diff>

<commit_message>
add point could from kscan
</commit_message>
<xml_diff>
--- a/current work/honner  project progress.docx
+++ b/current work/honner  project progress.docx
@@ -2787,8 +2787,277 @@
           <w:lang w:val="en-US"/>
         </w:rPr>
       </w:pPr>
+    </w:p>
+    <w:p>
+      <w:pPr>
+        <w:rPr>
+          <w:color w:val="5B9BD5" w:themeColor="accent5"/>
+          <w:lang w:val="en-US"/>
+        </w:rPr>
+      </w:pPr>
+      <w:r>
+        <w:rPr>
+          <w:color w:val="5B9BD5" w:themeColor="accent5"/>
+          <w:lang w:val="en-US"/>
+        </w:rPr>
+        <w:t>09/02</w:t>
+      </w:r>
+    </w:p>
+    <w:p>
+      <w:pPr>
+        <w:rPr>
+          <w:color w:val="5B9BD5" w:themeColor="accent5"/>
+          <w:lang w:val="en-US"/>
+        </w:rPr>
+      </w:pPr>
+    </w:p>
+    <w:p>
+      <w:pPr>
+        <w:rPr>
+          <w:color w:val="5B9BD5" w:themeColor="accent5"/>
+          <w:lang w:val="en-US"/>
+        </w:rPr>
+      </w:pPr>
+      <w:r>
+        <w:rPr>
+          <w:color w:val="5B9BD5" w:themeColor="accent5"/>
+          <w:lang w:val="en-US"/>
+        </w:rPr>
+        <w:t xml:space="preserve">I’ve discovered that Ubuntu version 14 </w:t>
+      </w:r>
+      <w:proofErr w:type="gramStart"/>
+      <w:r>
+        <w:rPr>
+          <w:color w:val="5B9BD5" w:themeColor="accent5"/>
+          <w:lang w:val="en-US"/>
+        </w:rPr>
+        <w:t>is able to</w:t>
+      </w:r>
+      <w:proofErr w:type="gramEnd"/>
+      <w:r>
+        <w:rPr>
+          <w:color w:val="5B9BD5" w:themeColor="accent5"/>
+          <w:lang w:val="en-US"/>
+        </w:rPr>
+        <w:t xml:space="preserve"> run on a laptop without any issue and has henceforth been installed and is currently in stock running. This does raise the problem that the code I’m using to </w:t>
+      </w:r>
+      <w:proofErr w:type="spellStart"/>
+      <w:r>
+        <w:rPr>
+          <w:color w:val="5B9BD5" w:themeColor="accent5"/>
+          <w:lang w:val="en-US"/>
+        </w:rPr>
+        <w:t>visualise</w:t>
+      </w:r>
+      <w:proofErr w:type="spellEnd"/>
+      <w:r>
+        <w:rPr>
+          <w:color w:val="5B9BD5" w:themeColor="accent5"/>
+          <w:lang w:val="en-US"/>
+        </w:rPr>
+        <w:t xml:space="preserve"> my point cloud is only capable of running on my desktop as it is not compatible with version 14 of Ubuntu. 30 a multiple Kinect also proved be significantly more challenging than first anticipated the initial idea of being able to simply put three connector hundred 20° of each other and have it work might have been slightly optimistic. The problem of why was only get the data from one Kinect sensor at the time my desktop computer was due to the fact that the </w:t>
+      </w:r>
+      <w:proofErr w:type="spellStart"/>
+      <w:r>
+        <w:rPr>
+          <w:color w:val="5B9BD5" w:themeColor="accent5"/>
+          <w:lang w:val="en-US"/>
+        </w:rPr>
+        <w:t>the</w:t>
+      </w:r>
+      <w:proofErr w:type="spellEnd"/>
+      <w:r>
+        <w:rPr>
+          <w:color w:val="5B9BD5" w:themeColor="accent5"/>
+          <w:lang w:val="en-US"/>
+        </w:rPr>
+        <w:t xml:space="preserve"> Kinect sensor requires a significant USB bandwidth meaning if the USB serial port that is connected to </w:t>
+      </w:r>
+      <w:proofErr w:type="spellStart"/>
+      <w:r>
+        <w:rPr>
+          <w:color w:val="5B9BD5" w:themeColor="accent5"/>
+          <w:lang w:val="en-US"/>
+        </w:rPr>
+        <w:t>chose</w:t>
+      </w:r>
+      <w:proofErr w:type="spellEnd"/>
+      <w:r>
+        <w:rPr>
+          <w:color w:val="5B9BD5" w:themeColor="accent5"/>
+          <w:lang w:val="en-US"/>
+        </w:rPr>
+        <w:t xml:space="preserve"> a PCI lane with another USB port that the high demand device such as a Bluetooth dongle or Wi-Fi card this resulted in the Kinect sensor being unable to successfully connect to computer. My desktop this problem was solved by removing virtually all devices plugged into USB ports and has henceforth allowed the use of 2 connector connect sensors at the same time.</w:t>
+      </w:r>
+    </w:p>
+    <w:p>
+      <w:pPr>
+        <w:rPr>
+          <w:color w:val="5B9BD5" w:themeColor="accent5"/>
+          <w:lang w:val="en-US"/>
+        </w:rPr>
+      </w:pPr>
+    </w:p>
+    <w:p>
+      <w:pPr>
+        <w:rPr>
+          <w:color w:val="5B9BD5" w:themeColor="accent5"/>
+          <w:lang w:val="en-US"/>
+        </w:rPr>
+      </w:pPr>
+      <w:proofErr w:type="gramStart"/>
+      <w:r>
+        <w:rPr>
+          <w:color w:val="5B9BD5" w:themeColor="accent5"/>
+          <w:lang w:val="en-US"/>
+        </w:rPr>
+        <w:t>Also</w:t>
+      </w:r>
+      <w:proofErr w:type="gramEnd"/>
+      <w:r>
+        <w:rPr>
+          <w:color w:val="5B9BD5" w:themeColor="accent5"/>
+          <w:lang w:val="en-US"/>
+        </w:rPr>
+        <w:t xml:space="preserve"> the simple idea of having the point clouds rotated by hundred 20° looks unlikely as it is proving very difficult position the connect in such a way so that all the point cloud line up perfectly. </w:t>
+      </w:r>
+      <w:proofErr w:type="gramStart"/>
+      <w:r>
+        <w:rPr>
+          <w:color w:val="5B9BD5" w:themeColor="accent5"/>
+          <w:lang w:val="en-US"/>
+        </w:rPr>
+        <w:lastRenderedPageBreak/>
+        <w:t>Therefore</w:t>
+      </w:r>
+      <w:proofErr w:type="gramEnd"/>
+      <w:r>
+        <w:rPr>
+          <w:color w:val="5B9BD5" w:themeColor="accent5"/>
+          <w:lang w:val="en-US"/>
+        </w:rPr>
+        <w:t xml:space="preserve"> </w:t>
+      </w:r>
+      <w:proofErr w:type="spellStart"/>
+      <w:r>
+        <w:rPr>
+          <w:color w:val="5B9BD5" w:themeColor="accent5"/>
+          <w:lang w:val="en-US"/>
+        </w:rPr>
+        <w:t>Therefore</w:t>
+      </w:r>
+      <w:proofErr w:type="spellEnd"/>
+      <w:r>
+        <w:rPr>
+          <w:color w:val="5B9BD5" w:themeColor="accent5"/>
+          <w:lang w:val="en-US"/>
+        </w:rPr>
+        <w:t xml:space="preserve"> work will need to be done to create a calibration step that allows for the calibration of three connect sensors and allow them to communicate in the same relative space. As a backup some </w:t>
+      </w:r>
+    </w:p>
+    <w:p>
+      <w:pPr>
+        <w:rPr>
+          <w:color w:val="5B9BD5" w:themeColor="accent5"/>
+          <w:lang w:val="en-US"/>
+        </w:rPr>
+      </w:pPr>
+      <w:r>
+        <w:rPr>
+          <w:color w:val="5B9BD5" w:themeColor="accent5"/>
+          <w:lang w:val="en-US"/>
+        </w:rPr>
+        <w:t xml:space="preserve"> work was done in looking into the software ksacn3d which allows for the alignment of point clouds </w:t>
+      </w:r>
+      <w:proofErr w:type="gramStart"/>
+      <w:r>
+        <w:rPr>
+          <w:color w:val="5B9BD5" w:themeColor="accent5"/>
+          <w:lang w:val="en-US"/>
+        </w:rPr>
+        <w:t>as long as</w:t>
+      </w:r>
+      <w:proofErr w:type="gramEnd"/>
+      <w:r>
+        <w:rPr>
+          <w:color w:val="5B9BD5" w:themeColor="accent5"/>
+          <w:lang w:val="en-US"/>
+        </w:rPr>
+        <w:t xml:space="preserve"> they have significant overlap using multiple connection the software proved relatively useless as a point clouds were so misaligned that the software was unable to compensate. It did however allow for the easy capture of point cloud data from the Kinect sensor. And showed to provide a point cloud of the model when the object was slowly </w:t>
+      </w:r>
+      <w:proofErr w:type="gramStart"/>
+      <w:r>
+        <w:rPr>
+          <w:color w:val="5B9BD5" w:themeColor="accent5"/>
+          <w:lang w:val="en-US"/>
+        </w:rPr>
+        <w:t>rotated</w:t>
+      </w:r>
+      <w:proofErr w:type="gramEnd"/>
+      <w:r>
+        <w:rPr>
+          <w:color w:val="5B9BD5" w:themeColor="accent5"/>
+          <w:lang w:val="en-US"/>
+        </w:rPr>
+        <w:t xml:space="preserve"> and multiple scans were taken. It should also be noted that while I was able to get basic functionality working with to connect sensors on my desktop computer the process was not perfect and required me basically constantly connecting to a Kinect sensor one a time and bombarding it with get data requests until it responded with the program sometimes freezing out. </w:t>
+      </w:r>
+      <w:proofErr w:type="gramStart"/>
+      <w:r>
+        <w:rPr>
+          <w:color w:val="5B9BD5" w:themeColor="accent5"/>
+          <w:lang w:val="en-US"/>
+        </w:rPr>
+        <w:t>However</w:t>
+      </w:r>
+      <w:proofErr w:type="gramEnd"/>
+      <w:r>
+        <w:rPr>
+          <w:color w:val="5B9BD5" w:themeColor="accent5"/>
+          <w:lang w:val="en-US"/>
+        </w:rPr>
+        <w:t xml:space="preserve"> on a laptop it seemed to work seamlessly with being the switch back and forth between the connect sensors very quickly. </w:t>
+      </w:r>
+    </w:p>
+    <w:p>
+      <w:pPr>
+        <w:rPr>
+          <w:color w:val="5B9BD5" w:themeColor="accent5"/>
+          <w:lang w:val="en-US"/>
+        </w:rPr>
+      </w:pPr>
+    </w:p>
+    <w:p>
+      <w:pPr>
+        <w:rPr>
+          <w:color w:val="5B9BD5" w:themeColor="accent5"/>
+          <w:lang w:val="en-US"/>
+        </w:rPr>
+      </w:pPr>
+    </w:p>
+    <w:p>
+      <w:pPr>
+        <w:rPr>
+          <w:color w:val="5B9BD5" w:themeColor="accent5"/>
+          <w:lang w:val="en-US"/>
+        </w:rPr>
+      </w:pPr>
+    </w:p>
+    <w:p>
+      <w:pPr>
+        <w:rPr>
+          <w:color w:val="5B9BD5" w:themeColor="accent5"/>
+          <w:lang w:val="en-US"/>
+        </w:rPr>
+      </w:pPr>
       <w:bookmarkStart w:id="0" w:name="_GoBack"/>
       <w:bookmarkEnd w:id="0"/>
+      <w:r>
+        <w:rPr>
+          <w:color w:val="5B9BD5" w:themeColor="accent5"/>
+          <w:lang w:val="en-US"/>
+        </w:rPr>
+        <w:t xml:space="preserve"> </w:t>
+      </w:r>
     </w:p>
     <w:p>
       <w:pPr>

</xml_diff>

<commit_message>
Update honner  project progress.docx
</commit_message>
<xml_diff>
--- a/current work/honner  project progress.docx
+++ b/current work/honner  project progress.docx
@@ -3632,186 +3632,225 @@
         </w:rPr>
         <w:t>It should also be noted that I have not yet been able to reliably connect the connect sensors and occasional problems arise when trying to connect to them I have been unable to identify the cause as of late but they do eventually work.</w:t>
       </w:r>
+    </w:p>
+    <w:p>
+      <w:pPr>
+        <w:rPr>
+          <w:color w:val="000000" w:themeColor="text1"/>
+          <w:lang w:val="en-US"/>
+        </w:rPr>
+      </w:pPr>
+    </w:p>
+    <w:p>
+      <w:pPr>
+        <w:rPr>
+          <w:color w:val="FF0000"/>
+          <w:lang w:val="en-US"/>
+        </w:rPr>
+      </w:pPr>
+      <w:r>
+        <w:rPr>
+          <w:color w:val="FF0000"/>
+          <w:lang w:val="en-US"/>
+        </w:rPr>
+        <w:t>Main project idea may not be feasible</w:t>
+      </w:r>
+    </w:p>
+    <w:p>
+      <w:pPr>
+        <w:rPr>
+          <w:color w:val="FF0000"/>
+          <w:lang w:val="en-US"/>
+        </w:rPr>
+      </w:pPr>
+    </w:p>
+    <w:p>
+      <w:pPr>
+        <w:rPr>
+          <w:color w:val="70AD47" w:themeColor="accent6"/>
+          <w:lang w:val="en-US"/>
+        </w:rPr>
+      </w:pPr>
+      <w:r>
+        <w:rPr>
+          <w:color w:val="70AD47" w:themeColor="accent6"/>
+          <w:lang w:val="en-US"/>
+        </w:rPr>
+        <w:t xml:space="preserve">Explored alternative software that would allow for the quick correction of the project and to find a new goal which is to look at generating models to complete failed models. </w:t>
+      </w:r>
+    </w:p>
+    <w:p>
+      <w:pPr>
+        <w:rPr>
+          <w:color w:val="70AD47" w:themeColor="accent6"/>
+          <w:lang w:val="en-US"/>
+        </w:rPr>
+      </w:pPr>
+    </w:p>
+    <w:p>
+      <w:pPr>
+        <w:rPr>
+          <w:color w:val="C00000"/>
+          <w:lang w:val="en-US"/>
+        </w:rPr>
+      </w:pPr>
+      <w:r>
+        <w:rPr>
+          <w:color w:val="C00000"/>
+          <w:lang w:val="en-US"/>
+        </w:rPr>
+        <w:t xml:space="preserve">Severe inaccuracies and weird patterns given by the Kinect sensor. </w:t>
+      </w:r>
+    </w:p>
+    <w:p>
+      <w:pPr>
+        <w:rPr>
+          <w:color w:val="C00000"/>
+          <w:lang w:val="en-US"/>
+        </w:rPr>
+      </w:pPr>
+    </w:p>
+    <w:p>
+      <w:pPr>
+        <w:rPr>
+          <w:color w:val="70AD47" w:themeColor="accent6"/>
+          <w:lang w:val="en-US"/>
+        </w:rPr>
+      </w:pPr>
+      <w:r>
+        <w:rPr>
+          <w:color w:val="70AD47" w:themeColor="accent6"/>
+          <w:lang w:val="en-US"/>
+        </w:rPr>
+        <w:t xml:space="preserve">Gently rocking the Kinect sensor seemed to alleviate all these </w:t>
+      </w:r>
+      <w:proofErr w:type="gramStart"/>
+      <w:r>
+        <w:rPr>
+          <w:color w:val="70AD47" w:themeColor="accent6"/>
+          <w:lang w:val="en-US"/>
+        </w:rPr>
+        <w:t>problems(</w:t>
+      </w:r>
+      <w:proofErr w:type="gramEnd"/>
+      <w:r>
+        <w:rPr>
+          <w:color w:val="70AD47" w:themeColor="accent6"/>
+          <w:lang w:val="en-US"/>
+        </w:rPr>
+        <w:t>a slightly more sophisticated solution need to be implemented as opposed to just happy with my foot)</w:t>
+      </w:r>
+    </w:p>
+    <w:p>
+      <w:pPr>
+        <w:rPr>
+          <w:color w:val="70AD47" w:themeColor="accent6"/>
+          <w:lang w:val="en-US"/>
+        </w:rPr>
+      </w:pPr>
+    </w:p>
+    <w:p>
+      <w:pPr>
+        <w:rPr>
+          <w:color w:val="FF0000"/>
+          <w:lang w:val="en-US"/>
+        </w:rPr>
+      </w:pPr>
+      <w:r>
+        <w:rPr>
+          <w:color w:val="FF0000"/>
+          <w:lang w:val="en-US"/>
+        </w:rPr>
+        <w:t xml:space="preserve">Alignment of multiple point clouds proves to be a challenging task even with pretty good positioning of the connect sensors. </w:t>
+      </w:r>
+    </w:p>
+    <w:p>
+      <w:pPr>
+        <w:rPr>
+          <w:color w:val="4472C4" w:themeColor="accent1"/>
+          <w:lang w:val="en-US"/>
+        </w:rPr>
+      </w:pPr>
+    </w:p>
+    <w:p>
+      <w:pPr>
+        <w:rPr>
+          <w:color w:val="4472C4" w:themeColor="accent1"/>
+          <w:lang w:val="en-US"/>
+        </w:rPr>
+      </w:pPr>
+      <w:r>
+        <w:rPr>
+          <w:color w:val="4472C4" w:themeColor="accent1"/>
+          <w:lang w:val="en-US"/>
+        </w:rPr>
+        <w:t xml:space="preserve">Work has been started on a solution that would allow for the automatic calibration of the sensors. </w:t>
+      </w:r>
+    </w:p>
+    <w:p>
+      <w:pPr>
+        <w:rPr>
+          <w:color w:val="FF0000"/>
+          <w:lang w:val="en-US"/>
+        </w:rPr>
+      </w:pPr>
+    </w:p>
+    <w:p>
+      <w:pPr>
+        <w:rPr>
+          <w:color w:val="FF0000"/>
+          <w:lang w:val="en-US"/>
+        </w:rPr>
+      </w:pPr>
+    </w:p>
+    <w:p>
+      <w:pPr>
+        <w:rPr>
+          <w:color w:val="70AD47" w:themeColor="accent6"/>
+          <w:lang w:val="en-US"/>
+        </w:rPr>
+      </w:pPr>
+      <w:r>
+        <w:rPr>
+          <w:color w:val="70AD47" w:themeColor="accent6"/>
+          <w:lang w:val="en-US"/>
+        </w:rPr>
+        <w:t xml:space="preserve"> an easier approach for calculating the point cloud in the same relativistic reference </w:t>
+      </w:r>
+      <w:proofErr w:type="spellStart"/>
+      <w:r>
+        <w:rPr>
+          <w:color w:val="70AD47" w:themeColor="accent6"/>
+          <w:lang w:val="en-US"/>
+        </w:rPr>
+        <w:t>Prempro</w:t>
+      </w:r>
+      <w:proofErr w:type="spellEnd"/>
+      <w:r>
+        <w:rPr>
+          <w:color w:val="70AD47" w:themeColor="accent6"/>
+          <w:lang w:val="en-US"/>
+        </w:rPr>
+        <w:t xml:space="preserve"> all connect sensors with Peter instead of trying to determine the exact position of the Kinect sensor instead we use reference points in the </w:t>
+      </w:r>
+      <w:proofErr w:type="gramStart"/>
+      <w:r>
+        <w:rPr>
+          <w:color w:val="70AD47" w:themeColor="accent6"/>
+          <w:lang w:val="en-US"/>
+        </w:rPr>
+        <w:t>computers</w:t>
+      </w:r>
+      <w:proofErr w:type="gramEnd"/>
+      <w:r>
+        <w:rPr>
+          <w:color w:val="70AD47" w:themeColor="accent6"/>
+          <w:lang w:val="en-US"/>
+        </w:rPr>
+        <w:t xml:space="preserve"> depth room field as landmark locations and take all measurements from landmark locations therefore meaning that the connects depth sensors are pre-built into the set reference frame. Each connect sensors with MB need to be assigned a unique ID to identify what side of the object it should be seeing but it was still deal with all the calibration issues that I’m currently worrying about.  </w:t>
+      </w:r>
       <w:bookmarkStart w:id="0" w:name="_GoBack"/>
       <w:bookmarkEnd w:id="0"/>
-    </w:p>
-    <w:p>
-      <w:pPr>
-        <w:rPr>
-          <w:color w:val="000000" w:themeColor="text1"/>
-          <w:lang w:val="en-US"/>
-        </w:rPr>
-      </w:pPr>
-    </w:p>
-    <w:p>
-      <w:pPr>
-        <w:rPr>
-          <w:color w:val="FF0000"/>
-          <w:lang w:val="en-US"/>
-        </w:rPr>
-      </w:pPr>
-      <w:r>
-        <w:rPr>
-          <w:color w:val="FF0000"/>
-          <w:lang w:val="en-US"/>
-        </w:rPr>
-        <w:t>Main project idea may not be feasible</w:t>
-      </w:r>
-    </w:p>
-    <w:p>
-      <w:pPr>
-        <w:rPr>
-          <w:color w:val="FF0000"/>
-          <w:lang w:val="en-US"/>
-        </w:rPr>
-      </w:pPr>
-    </w:p>
-    <w:p>
-      <w:pPr>
-        <w:rPr>
-          <w:color w:val="70AD47" w:themeColor="accent6"/>
-          <w:lang w:val="en-US"/>
-        </w:rPr>
-      </w:pPr>
-      <w:r>
-        <w:rPr>
-          <w:color w:val="70AD47" w:themeColor="accent6"/>
-          <w:lang w:val="en-US"/>
-        </w:rPr>
-        <w:t xml:space="preserve">Explored alternative software that would allow for the quick correction of the project and to find a new goal which is to look at generating models to complete failed models. </w:t>
-      </w:r>
-    </w:p>
-    <w:p>
-      <w:pPr>
-        <w:rPr>
-          <w:color w:val="70AD47" w:themeColor="accent6"/>
-          <w:lang w:val="en-US"/>
-        </w:rPr>
-      </w:pPr>
-    </w:p>
-    <w:p>
-      <w:pPr>
-        <w:rPr>
-          <w:color w:val="C00000"/>
-          <w:lang w:val="en-US"/>
-        </w:rPr>
-      </w:pPr>
-      <w:r>
-        <w:rPr>
-          <w:color w:val="C00000"/>
-          <w:lang w:val="en-US"/>
-        </w:rPr>
-        <w:t xml:space="preserve">Severe inaccuracies and weird patterns given by the Kinect sensor. </w:t>
-      </w:r>
-    </w:p>
-    <w:p>
-      <w:pPr>
-        <w:rPr>
-          <w:color w:val="C00000"/>
-          <w:lang w:val="en-US"/>
-        </w:rPr>
-      </w:pPr>
-    </w:p>
-    <w:p>
-      <w:pPr>
-        <w:rPr>
-          <w:color w:val="70AD47" w:themeColor="accent6"/>
-          <w:lang w:val="en-US"/>
-        </w:rPr>
-      </w:pPr>
-      <w:r>
-        <w:rPr>
-          <w:color w:val="70AD47" w:themeColor="accent6"/>
-          <w:lang w:val="en-US"/>
-        </w:rPr>
-        <w:t xml:space="preserve">Gently rocking the Kinect sensor seemed to alleviate all these </w:t>
-      </w:r>
-      <w:proofErr w:type="gramStart"/>
-      <w:r>
-        <w:rPr>
-          <w:color w:val="70AD47" w:themeColor="accent6"/>
-          <w:lang w:val="en-US"/>
-        </w:rPr>
-        <w:t>problems(</w:t>
-      </w:r>
-      <w:proofErr w:type="gramEnd"/>
-      <w:r>
-        <w:rPr>
-          <w:color w:val="70AD47" w:themeColor="accent6"/>
-          <w:lang w:val="en-US"/>
-        </w:rPr>
-        <w:t>a slightly more sophisticated solution need to be implemented as opposed to just happy with my foot)</w:t>
-      </w:r>
-    </w:p>
-    <w:p>
-      <w:pPr>
-        <w:rPr>
-          <w:color w:val="70AD47" w:themeColor="accent6"/>
-          <w:lang w:val="en-US"/>
-        </w:rPr>
-      </w:pPr>
-    </w:p>
-    <w:p>
-      <w:pPr>
-        <w:rPr>
-          <w:color w:val="FF0000"/>
-          <w:lang w:val="en-US"/>
-        </w:rPr>
-      </w:pPr>
-      <w:r>
-        <w:rPr>
-          <w:color w:val="FF0000"/>
-          <w:lang w:val="en-US"/>
-        </w:rPr>
-        <w:t xml:space="preserve">Alignment of multiple point clouds proves to be a challenging task even with pretty good positioning of the connect sensors. </w:t>
-      </w:r>
-    </w:p>
-    <w:p>
-      <w:pPr>
-        <w:rPr>
-          <w:color w:val="4472C4" w:themeColor="accent1"/>
-          <w:lang w:val="en-US"/>
-        </w:rPr>
-      </w:pPr>
-    </w:p>
-    <w:p>
-      <w:pPr>
-        <w:rPr>
-          <w:color w:val="4472C4" w:themeColor="accent1"/>
-          <w:lang w:val="en-US"/>
-        </w:rPr>
-      </w:pPr>
-      <w:r>
-        <w:rPr>
-          <w:color w:val="4472C4" w:themeColor="accent1"/>
-          <w:lang w:val="en-US"/>
-        </w:rPr>
-        <w:t xml:space="preserve">Work has been started on a solution that would allow for the automatic calibration of the sensors. </w:t>
-      </w:r>
-    </w:p>
-    <w:p>
-      <w:pPr>
-        <w:rPr>
-          <w:color w:val="FF0000"/>
-          <w:lang w:val="en-US"/>
-        </w:rPr>
-      </w:pPr>
-    </w:p>
-    <w:p>
-      <w:pPr>
-        <w:rPr>
-          <w:color w:val="FF0000"/>
-          <w:lang w:val="en-US"/>
-        </w:rPr>
-      </w:pPr>
-    </w:p>
-    <w:p>
-      <w:pPr>
-        <w:rPr>
-          <w:color w:val="70AD47" w:themeColor="accent6"/>
-          <w:lang w:val="en-US"/>
-        </w:rPr>
-      </w:pPr>
     </w:p>
     <w:sectPr>
       <w:pgSz w:w="11906" w:h="16838"/>

</xml_diff>